<commit_message>
Completed Financial Forecasting in Data Structures and Algorithms
</commit_message>
<xml_diff>
--- a/Week 1/Data Structures and Algorithms.docx
+++ b/Week 1/Data Structures and Algorithms.docx
@@ -35,12 +35,16 @@
         <w:rPr>
           <w:b/>
           <w:bCs/>
-        </w:rPr>
-      </w:pPr>
-      <w:r>
-        <w:rPr>
-          <w:b/>
-          <w:bCs/>
+          <w:sz w:val="28"/>
+          <w:szCs w:val="28"/>
+        </w:rPr>
+      </w:pPr>
+      <w:r>
+        <w:rPr>
+          <w:b/>
+          <w:bCs/>
+          <w:sz w:val="28"/>
+          <w:szCs w:val="28"/>
         </w:rPr>
         <w:t>Exercise 2 – Ecommerce Platform Search Functions</w:t>
       </w:r>
@@ -270,6 +274,9 @@
       </w:r>
     </w:p>
     <w:p>
+      <w:pPr>
+        <w:spacing w:after="120"/>
+      </w:pPr>
       <w:r>
         <w:t xml:space="preserve">package </w:t>
       </w:r>
@@ -285,6 +292,9 @@
       <w:proofErr w:type="gramEnd"/>
     </w:p>
     <w:p>
+      <w:pPr>
+        <w:spacing w:after="120"/>
+      </w:pPr>
       <w:r>
         <w:t xml:space="preserve">public class </w:t>
       </w:r>
@@ -295,6 +305,9 @@
       <w:proofErr w:type="gramEnd"/>
     </w:p>
     <w:p>
+      <w:pPr>
+        <w:spacing w:after="120"/>
+      </w:pPr>
       <w:r>
         <w:tab/>
         <w:t xml:space="preserve">public int </w:t>
@@ -311,6 +324,9 @@
       <w:proofErr w:type="gramEnd"/>
     </w:p>
     <w:p>
+      <w:pPr>
+        <w:spacing w:after="120"/>
+      </w:pPr>
       <w:r>
         <w:tab/>
         <w:t xml:space="preserve">public String </w:t>
@@ -327,6 +343,9 @@
       <w:proofErr w:type="gramEnd"/>
     </w:p>
     <w:p>
+      <w:pPr>
+        <w:spacing w:after="120"/>
+      </w:pPr>
       <w:r>
         <w:tab/>
         <w:t xml:space="preserve">public String </w:t>
@@ -338,6 +357,9 @@
       <w:proofErr w:type="gramEnd"/>
     </w:p>
     <w:p>
+      <w:pPr>
+        <w:spacing w:after="120"/>
+      </w:pPr>
       <w:r>
         <w:tab/>
       </w:r>
@@ -367,12 +389,18 @@
       </w:r>
     </w:p>
     <w:p>
+      <w:pPr>
+        <w:spacing w:after="120"/>
+      </w:pPr>
       <w:r>
         <w:tab/>
         <w:t>{</w:t>
       </w:r>
     </w:p>
     <w:p>
+      <w:pPr>
+        <w:spacing w:after="120"/>
+      </w:pPr>
       <w:r>
         <w:tab/>
       </w:r>
@@ -401,6 +429,9 @@
       <w:proofErr w:type="gramEnd"/>
     </w:p>
     <w:p>
+      <w:pPr>
+        <w:spacing w:after="120"/>
+      </w:pPr>
       <w:r>
         <w:tab/>
       </w:r>
@@ -429,6 +460,9 @@
       <w:proofErr w:type="gramEnd"/>
     </w:p>
     <w:p>
+      <w:pPr>
+        <w:spacing w:after="120"/>
+      </w:pPr>
       <w:r>
         <w:tab/>
       </w:r>
@@ -452,54 +486,63 @@
       <w:proofErr w:type="gramEnd"/>
     </w:p>
     <w:p>
-      <w:r>
-        <w:tab/>
-      </w:r>
-      <w:r>
+      <w:pPr>
+        <w:spacing w:after="120"/>
+      </w:pPr>
+      <w:r>
+        <w:tab/>
         <w:t>}</w:t>
       </w:r>
     </w:p>
     <w:p>
+      <w:pPr>
+        <w:spacing w:after="120"/>
+      </w:pPr>
       <w:r>
         <w:t>}</w:t>
       </w:r>
     </w:p>
     <w:p>
       <w:pPr>
-        <w:rPr>
-          <w:b/>
-          <w:bCs/>
-        </w:rPr>
-      </w:pPr>
-    </w:p>
-    <w:p>
-      <w:pPr>
-        <w:rPr>
-          <w:b/>
-          <w:bCs/>
-        </w:rPr>
-      </w:pPr>
-    </w:p>
-    <w:p>
-      <w:pPr>
-        <w:rPr>
-          <w:b/>
-          <w:bCs/>
-        </w:rPr>
-      </w:pPr>
-    </w:p>
-    <w:p>
-      <w:pPr>
-        <w:rPr>
-          <w:b/>
-          <w:bCs/>
-        </w:rPr>
-      </w:pPr>
-      <w:r>
-        <w:rPr>
-          <w:b/>
-          <w:bCs/>
-        </w:rPr>
+        <w:spacing w:after="120"/>
+        <w:rPr>
+          <w:b/>
+          <w:bCs/>
+        </w:rPr>
+      </w:pPr>
+    </w:p>
+    <w:p>
+      <w:pPr>
+        <w:spacing w:after="120"/>
+        <w:rPr>
+          <w:b/>
+          <w:bCs/>
+        </w:rPr>
+      </w:pPr>
+    </w:p>
+    <w:p>
+      <w:pPr>
+        <w:spacing w:after="120"/>
+        <w:rPr>
+          <w:b/>
+          <w:bCs/>
+        </w:rPr>
+      </w:pPr>
+    </w:p>
+    <w:p>
+      <w:pPr>
+        <w:spacing w:after="120"/>
+        <w:rPr>
+          <w:b/>
+          <w:bCs/>
+        </w:rPr>
+      </w:pPr>
+      <w:r>
+        <w:rPr>
+          <w:b/>
+          <w:bCs/>
+        </w:rPr>
+        <w:lastRenderedPageBreak/>
         <w:t>3</w:t>
       </w:r>
       <w:r>
@@ -514,18 +557,12 @@
           <w:b/>
           <w:bCs/>
         </w:rPr>
-        <w:t xml:space="preserve"> Implementing Binary Search and Linear Search algorithms with </w:t>
-      </w:r>
-      <w:r>
-        <w:rPr>
-          <w:b/>
-          <w:bCs/>
-        </w:rPr>
-        <w:t>Class</w:t>
-      </w:r>
-    </w:p>
-    <w:p>
-      <w:pPr>
+        <w:t xml:space="preserve"> Implementing Binary Search and Linear Search algorithms with Class</w:t>
+      </w:r>
+    </w:p>
+    <w:p>
+      <w:pPr>
+        <w:spacing w:after="120"/>
         <w:rPr>
           <w:b/>
           <w:bCs/>
@@ -550,6 +587,7 @@
     </w:p>
     <w:p>
       <w:pPr>
+        <w:spacing w:after="120"/>
         <w:rPr>
           <w:b/>
           <w:bCs/>
@@ -564,6 +602,9 @@
       </w:r>
     </w:p>
     <w:p>
+      <w:pPr>
+        <w:spacing w:after="120"/>
+      </w:pPr>
       <w:r>
         <w:t xml:space="preserve">package </w:t>
       </w:r>
@@ -579,6 +620,9 @@
       <w:proofErr w:type="gramEnd"/>
     </w:p>
     <w:p>
+      <w:pPr>
+        <w:spacing w:after="120"/>
+      </w:pPr>
       <w:r>
         <w:t xml:space="preserve">import </w:t>
       </w:r>
@@ -597,6 +641,9 @@
       <w:proofErr w:type="gramEnd"/>
     </w:p>
     <w:p>
+      <w:pPr>
+        <w:spacing w:after="120"/>
+      </w:pPr>
       <w:r>
         <w:t xml:space="preserve">public class </w:t>
       </w:r>
@@ -607,11 +654,17 @@
       <w:proofErr w:type="spellEnd"/>
     </w:p>
     <w:p>
+      <w:pPr>
+        <w:spacing w:after="120"/>
+      </w:pPr>
       <w:r>
         <w:t>{</w:t>
       </w:r>
     </w:p>
     <w:p>
+      <w:pPr>
+        <w:spacing w:after="120"/>
+      </w:pPr>
       <w:r>
         <w:tab/>
         <w:t xml:space="preserve">public </w:t>
@@ -649,10 +702,11 @@
       </w:r>
     </w:p>
     <w:p>
-      <w:r>
-        <w:tab/>
-      </w:r>
-      <w:r>
+      <w:pPr>
+        <w:spacing w:after="120"/>
+      </w:pPr>
+      <w:r>
+        <w:tab/>
         <w:t>{</w:t>
       </w:r>
       <w:r>
@@ -678,6 +732,9 @@
       <w:proofErr w:type="gramEnd"/>
     </w:p>
     <w:p>
+      <w:pPr>
+        <w:spacing w:after="120"/>
+      </w:pPr>
       <w:r>
         <w:tab/>
       </w:r>
@@ -700,6 +757,9 @@
       <w:proofErr w:type="gramEnd"/>
     </w:p>
     <w:p>
+      <w:pPr>
+        <w:spacing w:after="120"/>
+      </w:pPr>
       <w:r>
         <w:tab/>
       </w:r>
@@ -716,6 +776,9 @@
       </w:r>
     </w:p>
     <w:p>
+      <w:pPr>
+        <w:spacing w:after="120"/>
+      </w:pPr>
       <w:r>
         <w:tab/>
       </w:r>
@@ -725,6 +788,9 @@
       </w:r>
     </w:p>
     <w:p>
+      <w:pPr>
+        <w:spacing w:after="120"/>
+      </w:pPr>
       <w:r>
         <w:t>if(</w:t>
       </w:r>
@@ -770,12 +836,18 @@
       </w:r>
     </w:p>
     <w:p>
+      <w:pPr>
+        <w:spacing w:after="120"/>
+      </w:pPr>
       <w:r>
         <w:tab/>
         <w:t xml:space="preserve">    {</w:t>
       </w:r>
     </w:p>
     <w:p>
+      <w:pPr>
+        <w:spacing w:after="120"/>
+      </w:pPr>
       <w:r>
         <w:tab/>
         <w:t xml:space="preserve">        result[</w:t>
@@ -795,6 +867,9 @@
       <w:proofErr w:type="gramEnd"/>
     </w:p>
     <w:p>
+      <w:pPr>
+        <w:spacing w:after="120"/>
+      </w:pPr>
       <w:r>
         <w:tab/>
         <w:t xml:space="preserve">        </w:t>
@@ -814,12 +889,18 @@
       <w:proofErr w:type="gramEnd"/>
     </w:p>
     <w:p>
+      <w:pPr>
+        <w:spacing w:after="120"/>
+      </w:pPr>
       <w:r>
         <w:tab/>
         <w:t xml:space="preserve">    }</w:t>
       </w:r>
     </w:p>
     <w:p>
+      <w:pPr>
+        <w:spacing w:after="120"/>
+      </w:pPr>
       <w:r>
         <w:tab/>
       </w:r>
@@ -829,6 +910,9 @@
       </w:r>
     </w:p>
     <w:p>
+      <w:pPr>
+        <w:spacing w:after="120"/>
+      </w:pPr>
       <w:r>
         <w:tab/>
       </w:r>
@@ -843,6 +927,9 @@
       <w:proofErr w:type="gramEnd"/>
     </w:p>
     <w:p>
+      <w:pPr>
+        <w:spacing w:after="120"/>
+      </w:pPr>
       <w:r>
         <w:tab/>
       </w:r>
@@ -852,6 +939,9 @@
       </w:r>
     </w:p>
     <w:p>
+      <w:pPr>
+        <w:spacing w:after="120"/>
+      </w:pPr>
       <w:r>
         <w:tab/>
         <w:t xml:space="preserve">public Product </w:t>
@@ -881,12 +971,18 @@
       </w:r>
     </w:p>
     <w:p>
+      <w:pPr>
+        <w:spacing w:after="120"/>
+      </w:pPr>
       <w:r>
         <w:tab/>
         <w:t>{</w:t>
       </w:r>
     </w:p>
     <w:p>
+      <w:pPr>
+        <w:spacing w:after="120"/>
+      </w:pPr>
       <w:r>
         <w:t xml:space="preserve">         </w:t>
       </w:r>
@@ -937,6 +1033,9 @@
       <w:proofErr w:type="gramEnd"/>
     </w:p>
     <w:p>
+      <w:pPr>
+        <w:spacing w:after="120"/>
+      </w:pPr>
       <w:r>
         <w:tab/>
       </w:r>
@@ -961,6 +1060,9 @@
       <w:proofErr w:type="gramEnd"/>
     </w:p>
     <w:p>
+      <w:pPr>
+        <w:spacing w:after="120"/>
+      </w:pPr>
       <w:r>
         <w:tab/>
       </w:r>
@@ -970,6 +1072,9 @@
       </w:r>
     </w:p>
     <w:p>
+      <w:pPr>
+        <w:spacing w:after="120"/>
+      </w:pPr>
       <w:r>
         <w:tab/>
       </w:r>
@@ -999,18 +1104,140 @@
       <w:proofErr w:type="gramEnd"/>
     </w:p>
     <w:p>
+      <w:pPr>
+        <w:spacing w:after="120"/>
+      </w:pPr>
+      <w:r>
+        <w:tab/>
+        <w:t>Int</w:t>
+      </w:r>
+      <w:r>
+        <w:t xml:space="preserve"> </w:t>
+      </w:r>
+      <w:proofErr w:type="spellStart"/>
+      <w:r>
+        <w:t>cmp</w:t>
+      </w:r>
+      <w:proofErr w:type="spellEnd"/>
+      <w:r>
+        <w:t>=</w:t>
+      </w:r>
+      <w:proofErr w:type="spellStart"/>
+      <w:r>
+        <w:t>ProductName.compareToIgnoreCase</w:t>
+      </w:r>
+      <w:proofErr w:type="spellEnd"/>
+      <w:r>
+        <w:t>(products[mid</w:t>
+      </w:r>
+      <w:proofErr w:type="gramStart"/>
+      <w:r>
+        <w:t>].</w:t>
+      </w:r>
+      <w:proofErr w:type="spellStart"/>
+      <w:r>
+        <w:t>productName</w:t>
+      </w:r>
+      <w:proofErr w:type="spellEnd"/>
+      <w:r>
+        <w:t>);</w:t>
+      </w:r>
+      <w:proofErr w:type="gramEnd"/>
+    </w:p>
+    <w:p>
+      <w:pPr>
+        <w:spacing w:after="120"/>
+      </w:pPr>
+      <w:r>
+        <w:tab/>
+      </w:r>
+      <w:r>
+        <w:tab/>
+      </w:r>
+      <w:r>
+        <w:tab/>
+      </w:r>
+      <w:proofErr w:type="gramStart"/>
+      <w:r>
+        <w:t>if(</w:t>
+      </w:r>
+      <w:proofErr w:type="spellStart"/>
+      <w:proofErr w:type="gramEnd"/>
+      <w:r>
+        <w:t>cmp</w:t>
+      </w:r>
+      <w:proofErr w:type="spellEnd"/>
+      <w:r>
+        <w:t xml:space="preserve"> == 0)</w:t>
+      </w:r>
+    </w:p>
+    <w:p>
+      <w:pPr>
+        <w:spacing w:after="120"/>
+      </w:pPr>
+      <w:r>
+        <w:tab/>
+      </w:r>
+      <w:r>
+        <w:tab/>
+      </w:r>
+      <w:r>
+        <w:tab/>
+        <w:t>{</w:t>
+      </w:r>
+    </w:p>
+    <w:p>
+      <w:pPr>
+        <w:spacing w:after="120"/>
+      </w:pPr>
+      <w:r>
+        <w:tab/>
+      </w:r>
+      <w:r>
+        <w:tab/>
+      </w:r>
+      <w:r>
+        <w:tab/>
+      </w:r>
+      <w:r>
+        <w:tab/>
+        <w:t>return products[mid</w:t>
+      </w:r>
+      <w:proofErr w:type="gramStart"/>
+      <w:r>
+        <w:t>];</w:t>
+      </w:r>
+      <w:proofErr w:type="gramEnd"/>
+    </w:p>
+    <w:p>
+      <w:pPr>
+        <w:spacing w:after="120"/>
+      </w:pPr>
       <w:r>
         <w:lastRenderedPageBreak/>
         <w:tab/>
       </w:r>
       <w:r>
-        <w:t>I</w:t>
-      </w:r>
-      <w:r>
-        <w:t>nt</w:t>
-      </w:r>
-      <w:r>
-        <w:t xml:space="preserve"> </w:t>
+        <w:tab/>
+      </w:r>
+      <w:r>
+        <w:tab/>
+        <w:t>}</w:t>
+      </w:r>
+    </w:p>
+    <w:p>
+      <w:pPr>
+        <w:spacing w:after="120"/>
+      </w:pPr>
+      <w:r>
+        <w:tab/>
+      </w:r>
+      <w:r>
+        <w:tab/>
+      </w:r>
+      <w:r>
+        <w:tab/>
+        <w:t>else if(</w:t>
       </w:r>
       <w:proofErr w:type="spellStart"/>
       <w:r>
@@ -1018,321 +1245,258 @@
       </w:r>
       <w:proofErr w:type="spellEnd"/>
       <w:r>
-        <w:t>=</w:t>
-      </w:r>
-      <w:proofErr w:type="spellStart"/>
-      <w:r>
-        <w:t>ProductName.compareToIgnoreCase</w:t>
-      </w:r>
-      <w:proofErr w:type="spellEnd"/>
-      <w:r>
-        <w:t>(products[mid</w:t>
-      </w:r>
-      <w:proofErr w:type="gramStart"/>
-      <w:r>
-        <w:t>].</w:t>
-      </w:r>
-      <w:proofErr w:type="spellStart"/>
-      <w:r>
-        <w:t>productName</w:t>
-      </w:r>
-      <w:proofErr w:type="spellEnd"/>
-      <w:r>
-        <w:t>);</w:t>
-      </w:r>
-      <w:proofErr w:type="gramEnd"/>
-    </w:p>
-    <w:p>
-      <w:r>
-        <w:tab/>
-      </w:r>
-      <w:r>
-        <w:tab/>
-      </w:r>
-      <w:r>
-        <w:tab/>
-      </w:r>
-      <w:proofErr w:type="gramStart"/>
-      <w:r>
-        <w:t>if(</w:t>
-      </w:r>
-      <w:proofErr w:type="spellStart"/>
-      <w:proofErr w:type="gramEnd"/>
-      <w:r>
-        <w:t>cmp</w:t>
-      </w:r>
-      <w:proofErr w:type="spellEnd"/>
-      <w:r>
-        <w:t xml:space="preserve"> == 0)</w:t>
-      </w:r>
-    </w:p>
-    <w:p>
-      <w:r>
-        <w:tab/>
-      </w:r>
-      <w:r>
-        <w:tab/>
-      </w:r>
+        <w:t>&lt;</w:t>
+      </w:r>
+      <w:proofErr w:type="gramStart"/>
+      <w:r>
+        <w:t>0){</w:t>
+      </w:r>
+      <w:proofErr w:type="gramEnd"/>
+    </w:p>
+    <w:p>
+      <w:pPr>
+        <w:spacing w:after="120"/>
+      </w:pPr>
+      <w:r>
+        <w:tab/>
+      </w:r>
+      <w:r>
+        <w:tab/>
+      </w:r>
+      <w:r>
+        <w:tab/>
+      </w:r>
+      <w:r>
+        <w:tab/>
+        <w:t>right = mid-</w:t>
+      </w:r>
+      <w:proofErr w:type="gramStart"/>
+      <w:r>
+        <w:t>1;</w:t>
+      </w:r>
+      <w:proofErr w:type="gramEnd"/>
+    </w:p>
+    <w:p>
+      <w:pPr>
+        <w:spacing w:after="120"/>
+      </w:pPr>
+      <w:r>
+        <w:tab/>
+      </w:r>
+      <w:r>
+        <w:tab/>
+      </w:r>
+      <w:r>
+        <w:tab/>
+        <w:t>}</w:t>
+      </w:r>
+    </w:p>
+    <w:p>
+      <w:pPr>
+        <w:spacing w:after="120"/>
+      </w:pPr>
+      <w:r>
+        <w:tab/>
+      </w:r>
+      <w:r>
+        <w:tab/>
+      </w:r>
+      <w:r>
+        <w:tab/>
+        <w:t>else {</w:t>
+      </w:r>
+    </w:p>
+    <w:p>
+      <w:pPr>
+        <w:spacing w:after="120"/>
+      </w:pPr>
+      <w:r>
+        <w:tab/>
+      </w:r>
+      <w:r>
+        <w:tab/>
+      </w:r>
+      <w:r>
+        <w:tab/>
+      </w:r>
+      <w:r>
+        <w:tab/>
+        <w:t>left= mid+</w:t>
+      </w:r>
+      <w:proofErr w:type="gramStart"/>
+      <w:r>
+        <w:t>1;</w:t>
+      </w:r>
+      <w:proofErr w:type="gramEnd"/>
+    </w:p>
+    <w:p>
+      <w:pPr>
+        <w:spacing w:after="120"/>
+      </w:pPr>
+      <w:r>
+        <w:tab/>
+      </w:r>
+      <w:r>
+        <w:tab/>
+      </w:r>
+      <w:r>
+        <w:tab/>
+        <w:t>}</w:t>
+      </w:r>
+    </w:p>
+    <w:p>
+      <w:pPr>
+        <w:spacing w:after="120"/>
+      </w:pPr>
+      <w:r>
+        <w:tab/>
+      </w:r>
+      <w:r>
+        <w:tab/>
+        <w:t>}</w:t>
+      </w:r>
+    </w:p>
+    <w:p>
+      <w:pPr>
+        <w:spacing w:after="120"/>
+      </w:pPr>
+      <w:r>
+        <w:t xml:space="preserve">       return </w:t>
+      </w:r>
+      <w:proofErr w:type="gramStart"/>
+      <w:r>
+        <w:t>null;</w:t>
+      </w:r>
+      <w:proofErr w:type="gramEnd"/>
+    </w:p>
+    <w:p>
+      <w:pPr>
+        <w:spacing w:after="120"/>
+      </w:pPr>
+      <w:r>
+        <w:tab/>
+        <w:t>}</w:t>
+      </w:r>
+    </w:p>
+    <w:p>
+      <w:pPr>
+        <w:spacing w:after="120"/>
+      </w:pPr>
+      <w:r>
+        <w:t>}</w:t>
+      </w:r>
+    </w:p>
+    <w:p>
+      <w:pPr>
+        <w:spacing w:after="120"/>
+        <w:rPr>
+          <w:b/>
+          <w:bCs/>
+        </w:rPr>
+      </w:pPr>
+      <w:r>
+        <w:rPr>
+          <w:b/>
+          <w:bCs/>
+        </w:rPr>
+        <w:t>Tested with a Main class</w:t>
+      </w:r>
+    </w:p>
+    <w:p>
+      <w:pPr>
+        <w:spacing w:after="120"/>
+      </w:pPr>
+      <w:r>
+        <w:t xml:space="preserve">package </w:t>
+      </w:r>
+      <w:proofErr w:type="spellStart"/>
+      <w:proofErr w:type="gramStart"/>
+      <w:r>
+        <w:t>EcommerceSearch</w:t>
+      </w:r>
+      <w:proofErr w:type="spellEnd"/>
+      <w:r>
+        <w:t>;</w:t>
+      </w:r>
+      <w:proofErr w:type="gramEnd"/>
+    </w:p>
+    <w:p>
+      <w:pPr>
+        <w:spacing w:after="120"/>
+      </w:pPr>
+      <w:r>
+        <w:t xml:space="preserve">import </w:t>
+      </w:r>
+      <w:proofErr w:type="spellStart"/>
+      <w:proofErr w:type="gramStart"/>
+      <w:r>
+        <w:t>java.util</w:t>
+      </w:r>
+      <w:proofErr w:type="gramEnd"/>
+      <w:r>
+        <w:t>.</w:t>
+      </w:r>
+      <w:proofErr w:type="gramStart"/>
+      <w:r>
+        <w:t>Scanner</w:t>
+      </w:r>
+      <w:proofErr w:type="spellEnd"/>
+      <w:r>
+        <w:t>;</w:t>
+      </w:r>
+      <w:proofErr w:type="gramEnd"/>
+    </w:p>
+    <w:p>
+      <w:pPr>
+        <w:spacing w:after="120"/>
+      </w:pPr>
+      <w:r>
+        <w:t xml:space="preserve">public class </w:t>
+      </w:r>
+      <w:proofErr w:type="gramStart"/>
+      <w:r>
+        <w:t>Main{</w:t>
+      </w:r>
+      <w:proofErr w:type="gramEnd"/>
+    </w:p>
+    <w:p>
+      <w:pPr>
+        <w:spacing w:after="120"/>
+      </w:pPr>
+      <w:r>
+        <w:tab/>
+        <w:t xml:space="preserve">public static void </w:t>
+      </w:r>
+      <w:proofErr w:type="gramStart"/>
+      <w:r>
+        <w:t>main(</w:t>
+      </w:r>
+      <w:proofErr w:type="gramEnd"/>
+      <w:r>
+        <w:t xml:space="preserve">String [] </w:t>
+      </w:r>
+      <w:proofErr w:type="spellStart"/>
+      <w:r>
+        <w:t>args</w:t>
+      </w:r>
+      <w:proofErr w:type="spellEnd"/>
+      <w:r>
+        <w:t>)</w:t>
+      </w:r>
+    </w:p>
+    <w:p>
+      <w:pPr>
+        <w:spacing w:after="120"/>
+      </w:pPr>
       <w:r>
         <w:tab/>
         <w:t>{</w:t>
       </w:r>
     </w:p>
     <w:p>
-      <w:r>
-        <w:tab/>
-      </w:r>
-      <w:r>
-        <w:tab/>
-      </w:r>
-      <w:r>
-        <w:tab/>
-      </w:r>
-      <w:r>
-        <w:tab/>
-        <w:t>return products[mid</w:t>
-      </w:r>
-      <w:proofErr w:type="gramStart"/>
-      <w:r>
-        <w:t>];</w:t>
-      </w:r>
-      <w:proofErr w:type="gramEnd"/>
-    </w:p>
-    <w:p>
-      <w:r>
-        <w:tab/>
-      </w:r>
-      <w:r>
-        <w:tab/>
-      </w:r>
-      <w:r>
-        <w:tab/>
-        <w:t>}</w:t>
-      </w:r>
-    </w:p>
-    <w:p>
-      <w:r>
-        <w:tab/>
-      </w:r>
-      <w:r>
-        <w:tab/>
-      </w:r>
-      <w:r>
-        <w:tab/>
-        <w:t>else if(</w:t>
-      </w:r>
-      <w:proofErr w:type="spellStart"/>
-      <w:r>
-        <w:t>cmp</w:t>
-      </w:r>
-      <w:proofErr w:type="spellEnd"/>
-      <w:r>
-        <w:t>&lt;</w:t>
-      </w:r>
-      <w:proofErr w:type="gramStart"/>
-      <w:r>
-        <w:t>0){</w:t>
-      </w:r>
-      <w:proofErr w:type="gramEnd"/>
-    </w:p>
-    <w:p>
-      <w:r>
-        <w:tab/>
-      </w:r>
-      <w:r>
-        <w:tab/>
-      </w:r>
-      <w:r>
-        <w:tab/>
-      </w:r>
-      <w:r>
-        <w:tab/>
-        <w:t>right = mid-</w:t>
-      </w:r>
-      <w:proofErr w:type="gramStart"/>
-      <w:r>
-        <w:t>1;</w:t>
-      </w:r>
-      <w:proofErr w:type="gramEnd"/>
-    </w:p>
-    <w:p>
-      <w:r>
-        <w:tab/>
-      </w:r>
-      <w:r>
-        <w:tab/>
-      </w:r>
-      <w:r>
-        <w:tab/>
-        <w:t>}</w:t>
-      </w:r>
-    </w:p>
-    <w:p>
-      <w:r>
-        <w:tab/>
-      </w:r>
-      <w:r>
-        <w:tab/>
-      </w:r>
-      <w:r>
-        <w:tab/>
-        <w:t>else {</w:t>
-      </w:r>
-    </w:p>
-    <w:p>
-      <w:r>
-        <w:tab/>
-      </w:r>
-      <w:r>
-        <w:tab/>
-      </w:r>
-      <w:r>
-        <w:tab/>
-      </w:r>
-      <w:r>
-        <w:tab/>
-        <w:t>left= mid+</w:t>
-      </w:r>
-      <w:proofErr w:type="gramStart"/>
-      <w:r>
-        <w:t>1;</w:t>
-      </w:r>
-      <w:proofErr w:type="gramEnd"/>
-    </w:p>
-    <w:p>
-      <w:r>
-        <w:tab/>
-      </w:r>
-      <w:r>
-        <w:tab/>
-      </w:r>
-      <w:r>
-        <w:tab/>
-        <w:t>}</w:t>
-      </w:r>
-    </w:p>
-    <w:p>
-      <w:r>
-        <w:tab/>
-      </w:r>
-      <w:r>
-        <w:tab/>
-        <w:t>}</w:t>
-      </w:r>
-    </w:p>
-    <w:p>
-      <w:r>
-        <w:t xml:space="preserve">       return </w:t>
-      </w:r>
-      <w:proofErr w:type="gramStart"/>
-      <w:r>
-        <w:t>null;</w:t>
-      </w:r>
-      <w:proofErr w:type="gramEnd"/>
-    </w:p>
-    <w:p>
-      <w:r>
-        <w:tab/>
-        <w:t>}</w:t>
-      </w:r>
-    </w:p>
-    <w:p>
-      <w:r>
-        <w:t>}</w:t>
-      </w:r>
-    </w:p>
-    <w:p>
-      <w:pPr>
-        <w:rPr>
-          <w:b/>
-          <w:bCs/>
-        </w:rPr>
-      </w:pPr>
-      <w:r>
-        <w:rPr>
-          <w:b/>
-          <w:bCs/>
-        </w:rPr>
-        <w:t>Tested with a Main class</w:t>
-      </w:r>
-    </w:p>
-    <w:p>
-      <w:r>
-        <w:t xml:space="preserve">package </w:t>
-      </w:r>
-      <w:proofErr w:type="spellStart"/>
-      <w:proofErr w:type="gramStart"/>
-      <w:r>
-        <w:t>EcommerceSearch</w:t>
-      </w:r>
-      <w:proofErr w:type="spellEnd"/>
-      <w:r>
-        <w:t>;</w:t>
-      </w:r>
-      <w:proofErr w:type="gramEnd"/>
-    </w:p>
-    <w:p>
-      <w:r>
-        <w:t xml:space="preserve">import </w:t>
-      </w:r>
-      <w:proofErr w:type="spellStart"/>
-      <w:proofErr w:type="gramStart"/>
-      <w:r>
-        <w:t>java.util</w:t>
-      </w:r>
-      <w:proofErr w:type="gramEnd"/>
-      <w:r>
-        <w:t>.</w:t>
-      </w:r>
-      <w:proofErr w:type="gramStart"/>
-      <w:r>
-        <w:t>Scanner</w:t>
-      </w:r>
-      <w:proofErr w:type="spellEnd"/>
-      <w:r>
-        <w:t>;</w:t>
-      </w:r>
-      <w:proofErr w:type="gramEnd"/>
-    </w:p>
-    <w:p>
-      <w:r>
-        <w:t xml:space="preserve">public class </w:t>
-      </w:r>
-      <w:proofErr w:type="gramStart"/>
-      <w:r>
-        <w:t>Main{</w:t>
-      </w:r>
-      <w:proofErr w:type="gramEnd"/>
-    </w:p>
-    <w:p>
-      <w:r>
-        <w:tab/>
-        <w:t xml:space="preserve">public static void </w:t>
-      </w:r>
-      <w:proofErr w:type="gramStart"/>
-      <w:r>
-        <w:t>main(</w:t>
-      </w:r>
-      <w:proofErr w:type="gramEnd"/>
-      <w:r>
-        <w:t xml:space="preserve">String [] </w:t>
-      </w:r>
-      <w:proofErr w:type="spellStart"/>
-      <w:r>
-        <w:t>args</w:t>
-      </w:r>
-      <w:proofErr w:type="spellEnd"/>
-      <w:r>
-        <w:t>)</w:t>
-      </w:r>
-    </w:p>
-    <w:p>
-      <w:r>
-        <w:tab/>
-        <w:t>{</w:t>
-      </w:r>
-    </w:p>
-    <w:p>
+      <w:pPr>
+        <w:spacing w:after="120"/>
+      </w:pPr>
       <w:r>
         <w:tab/>
         <w:t xml:space="preserve">   </w:t>
@@ -1355,6 +1519,9 @@
       </w:r>
     </w:p>
     <w:p>
+      <w:pPr>
+        <w:spacing w:after="120"/>
+      </w:pPr>
       <w:r>
         <w:tab/>
       </w:r>
@@ -1383,6 +1550,9 @@
       </w:r>
     </w:p>
     <w:p>
+      <w:pPr>
+        <w:spacing w:after="120"/>
+      </w:pPr>
       <w:r>
         <w:tab/>
       </w:r>
@@ -1403,6 +1573,9 @@
       </w:r>
     </w:p>
     <w:p>
+      <w:pPr>
+        <w:spacing w:after="120"/>
+      </w:pPr>
       <w:r>
         <w:tab/>
       </w:r>
@@ -1431,6 +1604,9 @@
       </w:r>
     </w:p>
     <w:p>
+      <w:pPr>
+        <w:spacing w:after="120"/>
+      </w:pPr>
       <w:r>
         <w:tab/>
       </w:r>
@@ -1451,12 +1627,18 @@
       </w:r>
     </w:p>
     <w:p>
+      <w:pPr>
+        <w:spacing w:after="120"/>
+      </w:pPr>
       <w:r>
         <w:tab/>
         <w:t xml:space="preserve">   };</w:t>
       </w:r>
     </w:p>
     <w:p>
+      <w:pPr>
+        <w:spacing w:after="120"/>
+      </w:pPr>
       <w:r>
         <w:tab/>
         <w:t xml:space="preserve">   Scanner s=new </w:t>
@@ -1483,8 +1665,10 @@
       <w:proofErr w:type="gramEnd"/>
     </w:p>
     <w:p>
-      <w:r>
-        <w:lastRenderedPageBreak/>
+      <w:pPr>
+        <w:spacing w:after="120"/>
+      </w:pPr>
+      <w:r>
         <w:tab/>
         <w:t xml:space="preserve">   String name= </w:t>
       </w:r>
@@ -1505,6 +1689,9 @@
       <w:proofErr w:type="gramEnd"/>
     </w:p>
     <w:p>
+      <w:pPr>
+        <w:spacing w:after="120"/>
+      </w:pPr>
       <w:r>
         <w:tab/>
         <w:t xml:space="preserve">   </w:t>
@@ -1529,6 +1716,9 @@
       <w:proofErr w:type="gramEnd"/>
     </w:p>
     <w:p>
+      <w:pPr>
+        <w:spacing w:after="120"/>
+      </w:pPr>
       <w:r>
         <w:tab/>
         <w:t xml:space="preserve">   </w:t>
@@ -1563,6 +1753,9 @@
       <w:proofErr w:type="gramEnd"/>
     </w:p>
     <w:p>
+      <w:pPr>
+        <w:spacing w:after="120"/>
+      </w:pPr>
       <w:r>
         <w:tab/>
         <w:t xml:space="preserve">   </w:t>
@@ -1592,6 +1785,9 @@
       <w:proofErr w:type="gramEnd"/>
     </w:p>
     <w:p>
+      <w:pPr>
+        <w:spacing w:after="120"/>
+      </w:pPr>
       <w:r>
         <w:tab/>
         <w:t xml:space="preserve">   </w:t>
@@ -1614,13 +1810,20 @@
       </w:r>
     </w:p>
     <w:p>
+      <w:pPr>
+        <w:spacing w:after="120"/>
+      </w:pPr>
       <w:r>
         <w:tab/>
         <w:t xml:space="preserve">   {</w:t>
       </w:r>
     </w:p>
     <w:p>
-      <w:r>
+      <w:pPr>
+        <w:spacing w:after="120"/>
+      </w:pPr>
+      <w:r>
+        <w:lastRenderedPageBreak/>
         <w:t xml:space="preserve">                          </w:t>
       </w:r>
       <w:r>
@@ -1636,6 +1839,9 @@
       </w:r>
     </w:p>
     <w:p>
+      <w:pPr>
+        <w:spacing w:after="120"/>
+      </w:pPr>
       <w:r>
         <w:tab/>
       </w:r>
@@ -1710,6 +1916,9 @@
       <w:proofErr w:type="gramEnd"/>
     </w:p>
     <w:p>
+      <w:pPr>
+        <w:spacing w:after="120"/>
+      </w:pPr>
       <w:r>
         <w:tab/>
       </w:r>
@@ -1719,12 +1928,18 @@
       </w:r>
     </w:p>
     <w:p>
+      <w:pPr>
+        <w:spacing w:after="120"/>
+      </w:pPr>
       <w:r>
         <w:tab/>
         <w:t xml:space="preserve">   }</w:t>
       </w:r>
     </w:p>
     <w:p>
+      <w:pPr>
+        <w:spacing w:after="120"/>
+      </w:pPr>
       <w:r>
         <w:tab/>
         <w:t xml:space="preserve">   Product k=</w:t>
@@ -1751,6 +1966,9 @@
       <w:proofErr w:type="gramEnd"/>
     </w:p>
     <w:p>
+      <w:pPr>
+        <w:spacing w:after="120"/>
+      </w:pPr>
       <w:r>
         <w:tab/>
         <w:t xml:space="preserve">   </w:t>
@@ -1780,6 +1998,9 @@
       <w:proofErr w:type="gramEnd"/>
     </w:p>
     <w:p>
+      <w:pPr>
+        <w:spacing w:after="120"/>
+      </w:pPr>
       <w:r>
         <w:tab/>
         <w:t xml:space="preserve">   </w:t>
@@ -1851,6 +2072,9 @@
       </w:r>
     </w:p>
     <w:p>
+      <w:pPr>
+        <w:spacing w:after="120"/>
+      </w:pPr>
       <w:r>
         <w:tab/>
         <w:t xml:space="preserve">   </w:t>
@@ -1872,12 +2096,18 @@
       <w:proofErr w:type="gramEnd"/>
     </w:p>
     <w:p>
+      <w:pPr>
+        <w:spacing w:after="120"/>
+      </w:pPr>
       <w:r>
         <w:tab/>
         <w:t>}</w:t>
       </w:r>
     </w:p>
     <w:p>
+      <w:pPr>
+        <w:spacing w:after="120"/>
+      </w:pPr>
       <w:r>
         <w:t>}</w:t>
       </w:r>
@@ -1992,64 +2222,99 @@
         </w:rPr>
         <w:t xml:space="preserve">, </w:t>
       </w:r>
+      <w:proofErr w:type="spellStart"/>
       <w:proofErr w:type="gramStart"/>
       <w:r>
         <w:rPr>
           <w:lang w:val="en-US"/>
         </w:rPr>
-        <w:t>w</w:t>
-      </w:r>
-      <w:proofErr w:type="spellStart"/>
+        <w:t>where as</w:t>
+      </w:r>
+      <w:proofErr w:type="spellEnd"/>
+      <w:proofErr w:type="gramEnd"/>
       <w:r>
         <w:rPr>
           <w:lang w:val="en-US"/>
         </w:rPr>
-        <w:t>here as</w:t>
-      </w:r>
-      <w:proofErr w:type="spellEnd"/>
-      <w:proofErr w:type="gramEnd"/>
-      <w:r>
+        <w:t xml:space="preserve"> binary search can only search for single element in either of the attributes.</w:t>
+      </w:r>
+    </w:p>
+    <w:p>
+      <w:pPr>
         <w:rPr>
           <w:lang w:val="en-US"/>
         </w:rPr>
-        <w:t xml:space="preserve"> binary search can only search for single element in either of the attributes.</w:t>
-      </w:r>
-    </w:p>
-    <w:p>
-      <w:pPr>
+      </w:pPr>
+      <w:r>
         <w:rPr>
           <w:lang w:val="en-US"/>
         </w:rPr>
-      </w:pPr>
-      <w:r>
+        <w:t xml:space="preserve">The best algorithm for E-commerce Search Function is Linear Search. </w:t>
+      </w:r>
+    </w:p>
+    <w:p>
+      <w:pPr>
         <w:rPr>
           <w:lang w:val="en-US"/>
         </w:rPr>
-        <w:t xml:space="preserve">The best algorithm for E-commerce Search Function is Linear Search. </w:t>
-      </w:r>
-    </w:p>
-    <w:p>
-      <w:pPr>
-        <w:rPr>
-          <w:b/>
-          <w:bCs/>
-        </w:rPr>
-      </w:pPr>
-    </w:p>
-    <w:p>
-      <w:pPr>
-        <w:rPr>
-          <w:b/>
-          <w:bCs/>
-        </w:rPr>
-      </w:pPr>
-    </w:p>
-    <w:p>
-      <w:r>
-        <w:rPr>
-          <w:b/>
-          <w:bCs/>
-        </w:rPr>
+      </w:pPr>
+    </w:p>
+    <w:p>
+      <w:pPr>
+        <w:rPr>
+          <w:lang w:val="en-US"/>
+        </w:rPr>
+      </w:pPr>
+    </w:p>
+    <w:p>
+      <w:pPr>
+        <w:rPr>
+          <w:lang w:val="en-US"/>
+        </w:rPr>
+      </w:pPr>
+    </w:p>
+    <w:p>
+      <w:pPr>
+        <w:rPr>
+          <w:lang w:val="en-US"/>
+        </w:rPr>
+      </w:pPr>
+    </w:p>
+    <w:p>
+      <w:pPr>
+        <w:rPr>
+          <w:lang w:val="en-US"/>
+        </w:rPr>
+      </w:pPr>
+    </w:p>
+    <w:p>
+      <w:pPr>
+        <w:rPr>
+          <w:lang w:val="en-US"/>
+        </w:rPr>
+      </w:pPr>
+    </w:p>
+    <w:p>
+      <w:pPr>
+        <w:rPr>
+          <w:lang w:val="en-US"/>
+        </w:rPr>
+      </w:pPr>
+    </w:p>
+    <w:p>
+      <w:pPr>
+        <w:rPr>
+          <w:lang w:val="en-US"/>
+        </w:rPr>
+      </w:pPr>
+    </w:p>
+    <w:p>
+      <w:r>
+        <w:rPr>
+          <w:b/>
+          <w:bCs/>
+        </w:rPr>
+        <w:lastRenderedPageBreak/>
         <w:t xml:space="preserve">Output:  </w:t>
       </w:r>
       <w:r>
@@ -2087,6 +2352,7 @@
         <w:rPr>
           <w:b/>
           <w:bCs/>
+          <w:noProof/>
         </w:rPr>
         <w:drawing>
           <wp:inline distT="0" distB="0" distL="0" distR="0" wp14:anchorId="66C9E7B8" wp14:editId="32962A5D">
@@ -2104,7 +2370,7 @@
                     <pic:cNvPicPr/>
                   </pic:nvPicPr>
                   <pic:blipFill>
-                    <a:blip r:embed="rId5"/>
+                    <a:blip r:embed="rId7"/>
                     <a:stretch>
                       <a:fillRect/>
                     </a:stretch>
@@ -2144,6 +2410,7 @@
         <w:rPr>
           <w:b/>
           <w:bCs/>
+          <w:noProof/>
         </w:rPr>
         <w:drawing>
           <wp:inline distT="0" distB="0" distL="0" distR="0" wp14:anchorId="59FF47CE" wp14:editId="05E2C570">
@@ -2161,7 +2428,7 @@
                     <pic:cNvPicPr/>
                   </pic:nvPicPr>
                   <pic:blipFill>
-                    <a:blip r:embed="rId6"/>
+                    <a:blip r:embed="rId8"/>
                     <a:stretch>
                       <a:fillRect/>
                     </a:stretch>
@@ -2209,6 +2476,7 @@
         <w:rPr>
           <w:b/>
           <w:bCs/>
+          <w:noProof/>
         </w:rPr>
         <w:drawing>
           <wp:inline distT="0" distB="0" distL="0" distR="0" wp14:anchorId="4D7B2DD9" wp14:editId="4E593096">
@@ -2226,7 +2494,7 @@
                     <pic:cNvPicPr/>
                   </pic:nvPicPr>
                   <pic:blipFill>
-                    <a:blip r:embed="rId7"/>
+                    <a:blip r:embed="rId9"/>
                     <a:stretch>
                       <a:fillRect/>
                     </a:stretch>
@@ -2266,11 +2534,12 @@
         <w:rPr>
           <w:b/>
           <w:bCs/>
+          <w:noProof/>
         </w:rPr>
         <w:drawing>
-          <wp:inline distT="0" distB="0" distL="0" distR="0" wp14:anchorId="26EA9E0A" wp14:editId="39BF726E">
-            <wp:extent cx="5731510" cy="4503420"/>
-            <wp:effectExtent l="0" t="0" r="2540" b="0"/>
+          <wp:inline distT="0" distB="0" distL="0" distR="0" wp14:anchorId="26EA9E0A" wp14:editId="5ACA9927">
+            <wp:extent cx="5713730" cy="4489450"/>
+            <wp:effectExtent l="0" t="0" r="1270" b="6350"/>
             <wp:docPr id="294319510" name="Picture 1" descr="A screenshot of a computer&#10;&#10;AI-generated content may be incorrect."/>
             <wp:cNvGraphicFramePr>
               <a:graphicFrameLocks xmlns:a="http://schemas.openxmlformats.org/drawingml/2006/main" noChangeAspect="1"/>
@@ -2283,7 +2552,7 @@
                     <pic:cNvPicPr/>
                   </pic:nvPicPr>
                   <pic:blipFill>
-                    <a:blip r:embed="rId8"/>
+                    <a:blip r:embed="rId10"/>
                     <a:stretch>
                       <a:fillRect/>
                     </a:stretch>
@@ -2291,7 +2560,7 @@
                   <pic:spPr>
                     <a:xfrm>
                       <a:off x="0" y="0"/>
-                      <a:ext cx="5731510" cy="4503420"/>
+                      <a:ext cx="5722640" cy="4496451"/>
                     </a:xfrm>
                     <a:prstGeom prst="rect">
                       <a:avLst/>
@@ -2304,6 +2573,1339 @@
         </w:drawing>
       </w:r>
     </w:p>
+    <w:p>
+      <w:pPr>
+        <w:rPr>
+          <w:b/>
+          <w:bCs/>
+        </w:rPr>
+      </w:pPr>
+    </w:p>
+    <w:p>
+      <w:pPr>
+        <w:rPr>
+          <w:b/>
+          <w:bCs/>
+          <w:sz w:val="28"/>
+          <w:szCs w:val="28"/>
+        </w:rPr>
+      </w:pPr>
+      <w:r>
+        <w:rPr>
+          <w:b/>
+          <w:bCs/>
+          <w:sz w:val="28"/>
+          <w:szCs w:val="28"/>
+        </w:rPr>
+        <w:lastRenderedPageBreak/>
+        <w:t>Exercise 7 – Financial Forecasting</w:t>
+      </w:r>
+    </w:p>
+    <w:p>
+      <w:pPr>
+        <w:rPr>
+          <w:b/>
+          <w:bCs/>
+        </w:rPr>
+      </w:pPr>
+      <w:r>
+        <w:rPr>
+          <w:b/>
+          <w:bCs/>
+        </w:rPr>
+        <w:t>1.</w:t>
+      </w:r>
+      <w:r>
+        <w:rPr>
+          <w:b/>
+          <w:bCs/>
+        </w:rPr>
+        <w:t xml:space="preserve"> Recurssion</w:t>
+      </w:r>
+    </w:p>
+    <w:p>
+      <w:r>
+        <w:t>It is defined as a function calling itself.</w:t>
+      </w:r>
+    </w:p>
+    <w:p>
+      <w:r>
+        <w:t>It can simplify some iterative problems using iterative and base cases.</w:t>
+      </w:r>
+    </w:p>
+    <w:p>
+      <w:r>
+        <w:t xml:space="preserve">It is used to solve sub problems </w:t>
+      </w:r>
+    </w:p>
+    <w:p>
+      <w:pPr>
+        <w:rPr>
+          <w:b/>
+          <w:bCs/>
+        </w:rPr>
+      </w:pPr>
+      <w:r>
+        <w:rPr>
+          <w:b/>
+          <w:bCs/>
+        </w:rPr>
+        <w:t>2. Created a method named as Forecast to calculate the future financial values using forecasting</w:t>
+      </w:r>
+    </w:p>
+    <w:p>
+      <w:pPr>
+        <w:spacing w:after="0"/>
+      </w:pPr>
+      <w:r>
+        <w:t xml:space="preserve">public double </w:t>
+      </w:r>
+      <w:proofErr w:type="gramStart"/>
+      <w:r>
+        <w:t>Forecast(</w:t>
+      </w:r>
+      <w:proofErr w:type="gramEnd"/>
+      <w:r>
+        <w:t>double principle, double rate, int years)</w:t>
+      </w:r>
+    </w:p>
+    <w:p>
+      <w:pPr>
+        <w:spacing w:after="0"/>
+      </w:pPr>
+      <w:r>
+        <w:tab/>
+        <w:t>{</w:t>
+      </w:r>
+    </w:p>
+    <w:p>
+      <w:pPr>
+        <w:spacing w:after="0"/>
+      </w:pPr>
+      <w:r>
+        <w:tab/>
+      </w:r>
+      <w:r>
+        <w:tab/>
+        <w:t>if(years==0)</w:t>
+      </w:r>
+    </w:p>
+    <w:p>
+      <w:pPr>
+        <w:spacing w:after="0"/>
+      </w:pPr>
+      <w:r>
+        <w:tab/>
+      </w:r>
+      <w:r>
+        <w:tab/>
+        <w:t>{</w:t>
+      </w:r>
+    </w:p>
+    <w:p>
+      <w:pPr>
+        <w:spacing w:after="0"/>
+      </w:pPr>
+      <w:r>
+        <w:tab/>
+      </w:r>
+      <w:r>
+        <w:tab/>
+      </w:r>
+      <w:r>
+        <w:tab/>
+        <w:t xml:space="preserve">return </w:t>
+      </w:r>
+      <w:proofErr w:type="gramStart"/>
+      <w:r>
+        <w:t>principle;</w:t>
+      </w:r>
+      <w:proofErr w:type="gramEnd"/>
+    </w:p>
+    <w:p>
+      <w:pPr>
+        <w:spacing w:after="0"/>
+      </w:pPr>
+      <w:r>
+        <w:tab/>
+      </w:r>
+      <w:r>
+        <w:tab/>
+        <w:t>}</w:t>
+      </w:r>
+    </w:p>
+    <w:p>
+      <w:pPr>
+        <w:spacing w:after="0"/>
+      </w:pPr>
+      <w:r>
+        <w:tab/>
+        <w:t xml:space="preserve">return </w:t>
+      </w:r>
+      <w:proofErr w:type="gramStart"/>
+      <w:r>
+        <w:t>Forecast(</w:t>
+      </w:r>
+      <w:proofErr w:type="spellStart"/>
+      <w:r>
+        <w:t>principle,rate</w:t>
+      </w:r>
+      <w:proofErr w:type="spellEnd"/>
+      <w:proofErr w:type="gramEnd"/>
+      <w:r>
+        <w:t>, years-</w:t>
+      </w:r>
+      <w:proofErr w:type="gramStart"/>
+      <w:r>
+        <w:t>1)*</w:t>
+      </w:r>
+      <w:proofErr w:type="gramEnd"/>
+      <w:r>
+        <w:t>(1+rate</w:t>
+      </w:r>
+      <w:proofErr w:type="gramStart"/>
+      <w:r>
+        <w:t>);</w:t>
+      </w:r>
+      <w:proofErr w:type="gramEnd"/>
+    </w:p>
+    <w:p>
+      <w:pPr>
+        <w:spacing w:after="0"/>
+      </w:pPr>
+      <w:r>
+        <w:tab/>
+        <w:t>}</w:t>
+      </w:r>
+    </w:p>
+    <w:p>
+      <w:pPr>
+        <w:spacing w:after="0"/>
+      </w:pPr>
+    </w:p>
+    <w:p>
+      <w:pPr>
+        <w:spacing w:after="0"/>
+        <w:rPr>
+          <w:b/>
+          <w:bCs/>
+        </w:rPr>
+      </w:pPr>
+      <w:r>
+        <w:rPr>
+          <w:b/>
+          <w:bCs/>
+        </w:rPr>
+        <w:t xml:space="preserve">3. </w:t>
+      </w:r>
+      <w:r>
+        <w:rPr>
+          <w:b/>
+          <w:bCs/>
+        </w:rPr>
+        <w:t xml:space="preserve"> Implemented the recursive algorithm that predicts future values depending on growing past values </w:t>
+      </w:r>
+      <w:proofErr w:type="gramStart"/>
+      <w:r>
+        <w:rPr>
+          <w:b/>
+          <w:bCs/>
+        </w:rPr>
+        <w:t>and also</w:t>
+      </w:r>
+      <w:proofErr w:type="gramEnd"/>
+      <w:r>
+        <w:rPr>
+          <w:b/>
+          <w:bCs/>
+        </w:rPr>
+        <w:t xml:space="preserve"> tested it in Main class</w:t>
+      </w:r>
+    </w:p>
+    <w:p>
+      <w:pPr>
+        <w:spacing w:after="0"/>
+      </w:pPr>
+      <w:r>
+        <w:t xml:space="preserve">package </w:t>
+      </w:r>
+      <w:proofErr w:type="spellStart"/>
+      <w:proofErr w:type="gramStart"/>
+      <w:r>
+        <w:t>FinancialForecast</w:t>
+      </w:r>
+      <w:proofErr w:type="spellEnd"/>
+      <w:r>
+        <w:t>;</w:t>
+      </w:r>
+      <w:proofErr w:type="gramEnd"/>
+    </w:p>
+    <w:p>
+      <w:pPr>
+        <w:spacing w:after="0"/>
+      </w:pPr>
+      <w:r>
+        <w:t xml:space="preserve">public class </w:t>
+      </w:r>
+      <w:proofErr w:type="spellStart"/>
+      <w:proofErr w:type="gramStart"/>
+      <w:r>
+        <w:t>FinancialForecast</w:t>
+      </w:r>
+      <w:proofErr w:type="spellEnd"/>
+      <w:r>
+        <w:t>{</w:t>
+      </w:r>
+      <w:proofErr w:type="gramEnd"/>
+    </w:p>
+    <w:p>
+      <w:pPr>
+        <w:spacing w:after="0"/>
+      </w:pPr>
+      <w:r>
+        <w:tab/>
+        <w:t xml:space="preserve">public double </w:t>
+      </w:r>
+      <w:proofErr w:type="gramStart"/>
+      <w:r>
+        <w:t>Forecast(</w:t>
+      </w:r>
+      <w:proofErr w:type="gramEnd"/>
+      <w:r>
+        <w:t>double principle, double rate, int years)</w:t>
+      </w:r>
+    </w:p>
+    <w:p>
+      <w:pPr>
+        <w:spacing w:after="0"/>
+      </w:pPr>
+      <w:r>
+        <w:tab/>
+        <w:t>{</w:t>
+      </w:r>
+    </w:p>
+    <w:p>
+      <w:pPr>
+        <w:spacing w:after="0"/>
+      </w:pPr>
+      <w:r>
+        <w:tab/>
+      </w:r>
+      <w:r>
+        <w:tab/>
+        <w:t>if(years==0)</w:t>
+      </w:r>
+    </w:p>
+    <w:p>
+      <w:pPr>
+        <w:spacing w:after="0"/>
+      </w:pPr>
+      <w:r>
+        <w:tab/>
+      </w:r>
+      <w:r>
+        <w:tab/>
+        <w:t>{</w:t>
+      </w:r>
+    </w:p>
+    <w:p>
+      <w:pPr>
+        <w:spacing w:after="0"/>
+      </w:pPr>
+      <w:r>
+        <w:tab/>
+      </w:r>
+      <w:r>
+        <w:tab/>
+      </w:r>
+      <w:r>
+        <w:tab/>
+        <w:t xml:space="preserve">return </w:t>
+      </w:r>
+      <w:proofErr w:type="gramStart"/>
+      <w:r>
+        <w:t>principle;</w:t>
+      </w:r>
+      <w:proofErr w:type="gramEnd"/>
+    </w:p>
+    <w:p>
+      <w:pPr>
+        <w:spacing w:after="0"/>
+      </w:pPr>
+      <w:r>
+        <w:tab/>
+      </w:r>
+      <w:r>
+        <w:tab/>
+        <w:t>}</w:t>
+      </w:r>
+    </w:p>
+    <w:p>
+      <w:pPr>
+        <w:spacing w:after="0"/>
+      </w:pPr>
+      <w:r>
+        <w:tab/>
+        <w:t xml:space="preserve">return </w:t>
+      </w:r>
+      <w:proofErr w:type="gramStart"/>
+      <w:r>
+        <w:t>Forecast(</w:t>
+      </w:r>
+      <w:proofErr w:type="spellStart"/>
+      <w:r>
+        <w:t>principle,rate</w:t>
+      </w:r>
+      <w:proofErr w:type="spellEnd"/>
+      <w:proofErr w:type="gramEnd"/>
+      <w:r>
+        <w:t>, years-</w:t>
+      </w:r>
+      <w:proofErr w:type="gramStart"/>
+      <w:r>
+        <w:t>1)*</w:t>
+      </w:r>
+      <w:proofErr w:type="gramEnd"/>
+      <w:r>
+        <w:t>(1+rate</w:t>
+      </w:r>
+      <w:proofErr w:type="gramStart"/>
+      <w:r>
+        <w:t>);</w:t>
+      </w:r>
+      <w:proofErr w:type="gramEnd"/>
+    </w:p>
+    <w:p>
+      <w:pPr>
+        <w:spacing w:after="0"/>
+      </w:pPr>
+      <w:r>
+        <w:tab/>
+        <w:t>}</w:t>
+      </w:r>
+    </w:p>
+    <w:p>
+      <w:pPr>
+        <w:spacing w:after="0"/>
+      </w:pPr>
+      <w:r>
+        <w:t>}</w:t>
+      </w:r>
+      <w:r>
+        <w:tab/>
+      </w:r>
+    </w:p>
+    <w:p>
+      <w:pPr>
+        <w:spacing w:after="0"/>
+      </w:pPr>
+      <w:r>
+        <w:t xml:space="preserve">package </w:t>
+      </w:r>
+      <w:proofErr w:type="spellStart"/>
+      <w:proofErr w:type="gramStart"/>
+      <w:r>
+        <w:t>FinancialForecast</w:t>
+      </w:r>
+      <w:proofErr w:type="spellEnd"/>
+      <w:r>
+        <w:t>;</w:t>
+      </w:r>
+      <w:proofErr w:type="gramEnd"/>
+    </w:p>
+    <w:p>
+      <w:pPr>
+        <w:spacing w:after="0"/>
+      </w:pPr>
+      <w:r>
+        <w:t xml:space="preserve">import </w:t>
+      </w:r>
+      <w:proofErr w:type="spellStart"/>
+      <w:proofErr w:type="gramStart"/>
+      <w:r>
+        <w:t>java.util</w:t>
+      </w:r>
+      <w:proofErr w:type="gramEnd"/>
+      <w:r>
+        <w:t>.</w:t>
+      </w:r>
+      <w:proofErr w:type="gramStart"/>
+      <w:r>
+        <w:t>Scanner</w:t>
+      </w:r>
+      <w:proofErr w:type="spellEnd"/>
+      <w:r>
+        <w:t>;</w:t>
+      </w:r>
+      <w:proofErr w:type="gramEnd"/>
+    </w:p>
+    <w:p>
+      <w:pPr>
+        <w:spacing w:after="0"/>
+      </w:pPr>
+      <w:r>
+        <w:t xml:space="preserve">public class </w:t>
+      </w:r>
+      <w:proofErr w:type="gramStart"/>
+      <w:r>
+        <w:t>Main{</w:t>
+      </w:r>
+      <w:proofErr w:type="gramEnd"/>
+    </w:p>
+    <w:p>
+      <w:pPr>
+        <w:spacing w:after="0"/>
+      </w:pPr>
+      <w:r>
+        <w:tab/>
+        <w:t xml:space="preserve">public static void </w:t>
+      </w:r>
+      <w:proofErr w:type="gramStart"/>
+      <w:r>
+        <w:t>main(</w:t>
+      </w:r>
+      <w:proofErr w:type="gramEnd"/>
+      <w:r>
+        <w:t xml:space="preserve">String [] </w:t>
+      </w:r>
+      <w:proofErr w:type="spellStart"/>
+      <w:r>
+        <w:t>args</w:t>
+      </w:r>
+      <w:proofErr w:type="spellEnd"/>
+      <w:r>
+        <w:t>)</w:t>
+      </w:r>
+    </w:p>
+    <w:p>
+      <w:pPr>
+        <w:spacing w:after="0"/>
+      </w:pPr>
+      <w:r>
+        <w:tab/>
+        <w:t>{</w:t>
+      </w:r>
+    </w:p>
+    <w:p>
+      <w:pPr>
+        <w:spacing w:after="0"/>
+      </w:pPr>
+      <w:r>
+        <w:tab/>
+      </w:r>
+      <w:r>
+        <w:tab/>
+        <w:t xml:space="preserve">Scanner s=new </w:t>
+      </w:r>
+      <w:proofErr w:type="gramStart"/>
+      <w:r>
+        <w:t>Scanner(</w:t>
+      </w:r>
+      <w:proofErr w:type="gramEnd"/>
+      <w:r>
+        <w:t>System.</w:t>
+      </w:r>
+      <w:r>
+        <w:rPr>
+          <w:b/>
+          <w:bCs/>
+          <w:i/>
+          <w:iCs/>
+        </w:rPr>
+        <w:t>in</w:t>
+      </w:r>
+      <w:proofErr w:type="gramStart"/>
+      <w:r>
+        <w:t>);</w:t>
+      </w:r>
+      <w:proofErr w:type="gramEnd"/>
+    </w:p>
+    <w:p>
+      <w:pPr>
+        <w:spacing w:after="0"/>
+      </w:pPr>
+      <w:r>
+        <w:tab/>
+      </w:r>
+      <w:r>
+        <w:tab/>
+        <w:t xml:space="preserve">double principle= </w:t>
+      </w:r>
+      <w:proofErr w:type="spellStart"/>
+      <w:proofErr w:type="gramStart"/>
+      <w:r>
+        <w:t>s.nextDouble</w:t>
+      </w:r>
+      <w:proofErr w:type="spellEnd"/>
+      <w:proofErr w:type="gramEnd"/>
+      <w:r>
+        <w:t>(</w:t>
+      </w:r>
+      <w:proofErr w:type="gramStart"/>
+      <w:r>
+        <w:t>);</w:t>
+      </w:r>
+      <w:proofErr w:type="gramEnd"/>
+    </w:p>
+    <w:p>
+      <w:pPr>
+        <w:spacing w:after="0"/>
+      </w:pPr>
+      <w:r>
+        <w:tab/>
+      </w:r>
+      <w:r>
+        <w:tab/>
+        <w:t xml:space="preserve">double rate = </w:t>
+      </w:r>
+      <w:proofErr w:type="spellStart"/>
+      <w:proofErr w:type="gramStart"/>
+      <w:r>
+        <w:t>s.nextDouble</w:t>
+      </w:r>
+      <w:proofErr w:type="spellEnd"/>
+      <w:proofErr w:type="gramEnd"/>
+      <w:r>
+        <w:t>(</w:t>
+      </w:r>
+      <w:proofErr w:type="gramStart"/>
+      <w:r>
+        <w:t>);</w:t>
+      </w:r>
+      <w:proofErr w:type="gramEnd"/>
+    </w:p>
+    <w:p>
+      <w:pPr>
+        <w:spacing w:after="0"/>
+      </w:pPr>
+      <w:r>
+        <w:tab/>
+      </w:r>
+      <w:r>
+        <w:tab/>
+        <w:t xml:space="preserve">int years = </w:t>
+      </w:r>
+      <w:proofErr w:type="spellStart"/>
+      <w:proofErr w:type="gramStart"/>
+      <w:r>
+        <w:t>s.nextInt</w:t>
+      </w:r>
+      <w:proofErr w:type="spellEnd"/>
+      <w:proofErr w:type="gramEnd"/>
+      <w:r>
+        <w:t>(</w:t>
+      </w:r>
+      <w:proofErr w:type="gramStart"/>
+      <w:r>
+        <w:t>);</w:t>
+      </w:r>
+      <w:proofErr w:type="gramEnd"/>
+    </w:p>
+    <w:p>
+      <w:pPr>
+        <w:spacing w:after="0"/>
+      </w:pPr>
+      <w:r>
+        <w:lastRenderedPageBreak/>
+        <w:tab/>
+      </w:r>
+      <w:r>
+        <w:tab/>
+      </w:r>
+      <w:proofErr w:type="spellStart"/>
+      <w:r>
+        <w:t>FinancialForecast</w:t>
+      </w:r>
+      <w:proofErr w:type="spellEnd"/>
+      <w:r>
+        <w:t xml:space="preserve"> predict= new </w:t>
+      </w:r>
+      <w:proofErr w:type="spellStart"/>
+      <w:proofErr w:type="gramStart"/>
+      <w:r>
+        <w:t>FinancialForecast</w:t>
+      </w:r>
+      <w:proofErr w:type="spellEnd"/>
+      <w:r>
+        <w:t>();</w:t>
+      </w:r>
+      <w:proofErr w:type="gramEnd"/>
+    </w:p>
+    <w:p>
+      <w:pPr>
+        <w:spacing w:after="0"/>
+      </w:pPr>
+      <w:r>
+        <w:tab/>
+      </w:r>
+      <w:r>
+        <w:tab/>
+        <w:t xml:space="preserve">double k= </w:t>
+      </w:r>
+      <w:proofErr w:type="spellStart"/>
+      <w:proofErr w:type="gramStart"/>
+      <w:r>
+        <w:t>predict.Forecast</w:t>
+      </w:r>
+      <w:proofErr w:type="spellEnd"/>
+      <w:proofErr w:type="gramEnd"/>
+      <w:r>
+        <w:t>(principle, rate, years</w:t>
+      </w:r>
+      <w:proofErr w:type="gramStart"/>
+      <w:r>
+        <w:t>);</w:t>
+      </w:r>
+      <w:proofErr w:type="gramEnd"/>
+    </w:p>
+    <w:p>
+      <w:pPr>
+        <w:spacing w:after="0"/>
+      </w:pPr>
+      <w:r>
+        <w:tab/>
+      </w:r>
+      <w:r>
+        <w:tab/>
+      </w:r>
+      <w:proofErr w:type="spellStart"/>
+      <w:r>
+        <w:t>System.</w:t>
+      </w:r>
+      <w:r>
+        <w:rPr>
+          <w:b/>
+          <w:bCs/>
+          <w:i/>
+          <w:iCs/>
+        </w:rPr>
+        <w:t>out</w:t>
+      </w:r>
+      <w:r>
+        <w:t>.println</w:t>
+      </w:r>
+      <w:proofErr w:type="spellEnd"/>
+      <w:r>
+        <w:t>(k</w:t>
+      </w:r>
+      <w:proofErr w:type="gramStart"/>
+      <w:r>
+        <w:t>);</w:t>
+      </w:r>
+      <w:proofErr w:type="gramEnd"/>
+    </w:p>
+    <w:p>
+      <w:pPr>
+        <w:spacing w:after="0"/>
+      </w:pPr>
+      <w:r>
+        <w:tab/>
+      </w:r>
+      <w:r>
+        <w:tab/>
+      </w:r>
+      <w:proofErr w:type="spellStart"/>
+      <w:proofErr w:type="gramStart"/>
+      <w:r>
+        <w:t>s.close</w:t>
+      </w:r>
+      <w:proofErr w:type="spellEnd"/>
+      <w:proofErr w:type="gramEnd"/>
+      <w:r>
+        <w:t>(</w:t>
+      </w:r>
+      <w:proofErr w:type="gramStart"/>
+      <w:r>
+        <w:t>);</w:t>
+      </w:r>
+      <w:proofErr w:type="gramEnd"/>
+    </w:p>
+    <w:p>
+      <w:pPr>
+        <w:spacing w:after="0"/>
+      </w:pPr>
+      <w:r>
+        <w:tab/>
+        <w:t>}</w:t>
+      </w:r>
+    </w:p>
+    <w:p>
+      <w:pPr>
+        <w:spacing w:after="0"/>
+      </w:pPr>
+      <w:r>
+        <w:t>}</w:t>
+      </w:r>
+    </w:p>
+    <w:p>
+      <w:pPr>
+        <w:spacing w:after="0"/>
+      </w:pPr>
+    </w:p>
+    <w:p>
+      <w:pPr>
+        <w:spacing w:after="0"/>
+        <w:rPr>
+          <w:b/>
+          <w:bCs/>
+        </w:rPr>
+      </w:pPr>
+      <w:r>
+        <w:rPr>
+          <w:b/>
+          <w:bCs/>
+        </w:rPr>
+        <w:t>4. Analysis</w:t>
+      </w:r>
+    </w:p>
+    <w:p>
+      <w:pPr>
+        <w:pStyle w:val="ListParagraph"/>
+        <w:numPr>
+          <w:ilvl w:val="0"/>
+          <w:numId w:val="14"/>
+        </w:numPr>
+        <w:spacing w:after="0"/>
+      </w:pPr>
+      <w:r>
+        <w:t xml:space="preserve">Time complexity for my recursive algorithm is O(n) cause it recurses N times where N is the </w:t>
+      </w:r>
+      <w:proofErr w:type="spellStart"/>
+      <w:r>
+        <w:t>no</w:t>
+      </w:r>
+      <w:proofErr w:type="spellEnd"/>
+      <w:r>
+        <w:t xml:space="preserve"> of years.</w:t>
+      </w:r>
+      <w:r>
+        <w:t xml:space="preserve"> </w:t>
+      </w:r>
+    </w:p>
+    <w:p>
+      <w:pPr>
+        <w:pStyle w:val="ListParagraph"/>
+        <w:spacing w:after="0"/>
+      </w:pPr>
+    </w:p>
+    <w:p>
+      <w:pPr>
+        <w:pStyle w:val="ListParagraph"/>
+        <w:spacing w:after="0"/>
+        <w:rPr>
+          <w:b/>
+          <w:bCs/>
+        </w:rPr>
+      </w:pPr>
+      <w:r>
+        <w:rPr>
+          <w:b/>
+          <w:bCs/>
+        </w:rPr>
+        <w:t>Output for Recursive algorithm</w:t>
+      </w:r>
+      <w:r>
+        <w:rPr>
+          <w:b/>
+          <w:bCs/>
+        </w:rPr>
+        <w:t>:</w:t>
+      </w:r>
+    </w:p>
+    <w:p>
+      <w:pPr>
+        <w:pStyle w:val="ListParagraph"/>
+        <w:spacing w:after="0"/>
+      </w:pPr>
+      <w:r>
+        <w:drawing>
+          <wp:inline distT="0" distB="0" distL="0" distR="0" wp14:anchorId="08A995F3" wp14:editId="1069ADCD">
+            <wp:extent cx="4999010" cy="3384550"/>
+            <wp:effectExtent l="0" t="0" r="0" b="6350"/>
+            <wp:docPr id="1483078859" name="Picture 1" descr="A screenshot of a computer program&#10;&#10;AI-generated content may be incorrect."/>
+            <wp:cNvGraphicFramePr>
+              <a:graphicFrameLocks xmlns:a="http://schemas.openxmlformats.org/drawingml/2006/main" noChangeAspect="1"/>
+            </wp:cNvGraphicFramePr>
+            <a:graphic xmlns:a="http://schemas.openxmlformats.org/drawingml/2006/main">
+              <a:graphicData uri="http://schemas.openxmlformats.org/drawingml/2006/picture">
+                <pic:pic xmlns:pic="http://schemas.openxmlformats.org/drawingml/2006/picture">
+                  <pic:nvPicPr>
+                    <pic:cNvPr id="1483078859" name="Picture 1" descr="A screenshot of a computer program&#10;&#10;AI-generated content may be incorrect."/>
+                    <pic:cNvPicPr/>
+                  </pic:nvPicPr>
+                  <pic:blipFill>
+                    <a:blip r:embed="rId11"/>
+                    <a:stretch>
+                      <a:fillRect/>
+                    </a:stretch>
+                  </pic:blipFill>
+                  <pic:spPr>
+                    <a:xfrm>
+                      <a:off x="0" y="0"/>
+                      <a:ext cx="5005437" cy="3388902"/>
+                    </a:xfrm>
+                    <a:prstGeom prst="rect">
+                      <a:avLst/>
+                    </a:prstGeom>
+                  </pic:spPr>
+                </pic:pic>
+              </a:graphicData>
+            </a:graphic>
+          </wp:inline>
+        </w:drawing>
+      </w:r>
+    </w:p>
+    <w:p>
+      <w:pPr>
+        <w:pStyle w:val="ListParagraph"/>
+        <w:spacing w:after="0"/>
+      </w:pPr>
+    </w:p>
+    <w:p>
+      <w:pPr>
+        <w:pStyle w:val="ListParagraph"/>
+        <w:spacing w:after="0"/>
+      </w:pPr>
+    </w:p>
+    <w:p>
+      <w:pPr>
+        <w:pStyle w:val="ListParagraph"/>
+        <w:numPr>
+          <w:ilvl w:val="0"/>
+          <w:numId w:val="14"/>
+        </w:numPr>
+        <w:spacing w:after="0"/>
+      </w:pPr>
+      <w:r>
+        <w:t>There is a disa</w:t>
+      </w:r>
+      <w:r>
+        <w:t xml:space="preserve">dvantage in using recursive algorithm cause when </w:t>
+      </w:r>
+      <w:proofErr w:type="gramStart"/>
+      <w:r>
+        <w:t>a large number of</w:t>
+      </w:r>
+      <w:proofErr w:type="gramEnd"/>
+      <w:r>
+        <w:t xml:space="preserve"> years is given as input, stack may overflow. So instead of recursion, use iterative algorithm which prevents stack overflow in large year number.</w:t>
+      </w:r>
+    </w:p>
+    <w:p>
+      <w:pPr>
+        <w:spacing w:after="0"/>
+        <w:rPr>
+          <w:b/>
+          <w:bCs/>
+        </w:rPr>
+      </w:pPr>
+      <w:r>
+        <w:rPr>
+          <w:b/>
+          <w:bCs/>
+        </w:rPr>
+        <w:lastRenderedPageBreak/>
+        <w:drawing>
+          <wp:anchor distT="0" distB="0" distL="114300" distR="114300" simplePos="0" relativeHeight="251658240" behindDoc="0" locked="0" layoutInCell="1" allowOverlap="1" wp14:anchorId="7121A32E" wp14:editId="296257F1">
+            <wp:simplePos x="0" y="0"/>
+            <wp:positionH relativeFrom="margin">
+              <wp:align>left</wp:align>
+            </wp:positionH>
+            <wp:positionV relativeFrom="paragraph">
+              <wp:posOffset>412750</wp:posOffset>
+            </wp:positionV>
+            <wp:extent cx="5030470" cy="3022600"/>
+            <wp:effectExtent l="0" t="0" r="0" b="6350"/>
+            <wp:wrapSquare wrapText="bothSides"/>
+            <wp:docPr id="366478862" name="Picture 1"/>
+            <wp:cNvGraphicFramePr>
+              <a:graphicFrameLocks xmlns:a="http://schemas.openxmlformats.org/drawingml/2006/main" noChangeAspect="1"/>
+            </wp:cNvGraphicFramePr>
+            <a:graphic xmlns:a="http://schemas.openxmlformats.org/drawingml/2006/main">
+              <a:graphicData uri="http://schemas.openxmlformats.org/drawingml/2006/picture">
+                <pic:pic xmlns:pic="http://schemas.openxmlformats.org/drawingml/2006/picture">
+                  <pic:nvPicPr>
+                    <pic:cNvPr id="366478862" name=""/>
+                    <pic:cNvPicPr/>
+                  </pic:nvPicPr>
+                  <pic:blipFill>
+                    <a:blip r:embed="rId12" cstate="print">
+                      <a:extLst>
+                        <a:ext uri="{28A0092B-C50C-407E-A947-70E740481C1C}">
+                          <a14:useLocalDpi xmlns:a14="http://schemas.microsoft.com/office/drawing/2010/main" val="0"/>
+                        </a:ext>
+                      </a:extLst>
+                    </a:blip>
+                    <a:stretch>
+                      <a:fillRect/>
+                    </a:stretch>
+                  </pic:blipFill>
+                  <pic:spPr>
+                    <a:xfrm>
+                      <a:off x="0" y="0"/>
+                      <a:ext cx="5030470" cy="3022600"/>
+                    </a:xfrm>
+                    <a:prstGeom prst="rect">
+                      <a:avLst/>
+                    </a:prstGeom>
+                  </pic:spPr>
+                </pic:pic>
+              </a:graphicData>
+            </a:graphic>
+            <wp14:sizeRelH relativeFrom="margin">
+              <wp14:pctWidth>0</wp14:pctWidth>
+            </wp14:sizeRelH>
+            <wp14:sizeRelV relativeFrom="margin">
+              <wp14:pctHeight>0</wp14:pctHeight>
+            </wp14:sizeRelV>
+          </wp:anchor>
+        </w:drawing>
+      </w:r>
+      <w:r>
+        <w:rPr>
+          <w:b/>
+          <w:bCs/>
+        </w:rPr>
+        <w:t>Output for recursive algorithm when year number is large, thrown a stack overflow error</w:t>
+      </w:r>
+      <w:r>
+        <w:rPr>
+          <w:b/>
+          <w:bCs/>
+        </w:rPr>
+        <w:t>:</w:t>
+      </w:r>
+    </w:p>
+    <w:p>
+      <w:pPr>
+        <w:spacing w:after="0"/>
+        <w:rPr>
+          <w:b/>
+          <w:bCs/>
+        </w:rPr>
+      </w:pPr>
+    </w:p>
+    <w:p>
+      <w:pPr>
+        <w:spacing w:after="0"/>
+        <w:rPr>
+          <w:b/>
+          <w:bCs/>
+        </w:rPr>
+      </w:pPr>
+    </w:p>
+    <w:p>
+      <w:pPr>
+        <w:spacing w:after="0"/>
+        <w:rPr>
+          <w:b/>
+          <w:bCs/>
+        </w:rPr>
+      </w:pPr>
+    </w:p>
+    <w:p>
+      <w:pPr>
+        <w:spacing w:after="0"/>
+        <w:rPr>
+          <w:b/>
+          <w:bCs/>
+        </w:rPr>
+      </w:pPr>
+    </w:p>
+    <w:p>
+      <w:pPr>
+        <w:spacing w:after="0"/>
+        <w:rPr>
+          <w:b/>
+          <w:bCs/>
+        </w:rPr>
+      </w:pPr>
+    </w:p>
+    <w:p>
+      <w:pPr>
+        <w:spacing w:after="0"/>
+        <w:rPr>
+          <w:b/>
+          <w:bCs/>
+        </w:rPr>
+      </w:pPr>
+    </w:p>
+    <w:p>
+      <w:pPr>
+        <w:spacing w:after="0"/>
+        <w:rPr>
+          <w:b/>
+          <w:bCs/>
+        </w:rPr>
+      </w:pPr>
+    </w:p>
+    <w:p>
+      <w:pPr>
+        <w:spacing w:after="0"/>
+        <w:rPr>
+          <w:b/>
+          <w:bCs/>
+        </w:rPr>
+      </w:pPr>
+    </w:p>
+    <w:p>
+      <w:pPr>
+        <w:spacing w:after="0"/>
+        <w:rPr>
+          <w:b/>
+          <w:bCs/>
+        </w:rPr>
+      </w:pPr>
+    </w:p>
+    <w:p>
+      <w:pPr>
+        <w:spacing w:after="0"/>
+        <w:rPr>
+          <w:b/>
+          <w:bCs/>
+        </w:rPr>
+      </w:pPr>
+    </w:p>
+    <w:p>
+      <w:pPr>
+        <w:spacing w:after="0"/>
+        <w:rPr>
+          <w:b/>
+          <w:bCs/>
+        </w:rPr>
+      </w:pPr>
+    </w:p>
+    <w:p>
+      <w:pPr>
+        <w:spacing w:after="0"/>
+        <w:rPr>
+          <w:b/>
+          <w:bCs/>
+        </w:rPr>
+      </w:pPr>
+    </w:p>
+    <w:p>
+      <w:pPr>
+        <w:spacing w:after="0"/>
+        <w:rPr>
+          <w:b/>
+          <w:bCs/>
+        </w:rPr>
+      </w:pPr>
+    </w:p>
+    <w:p>
+      <w:pPr>
+        <w:spacing w:after="0"/>
+        <w:rPr>
+          <w:b/>
+          <w:bCs/>
+        </w:rPr>
+      </w:pPr>
+    </w:p>
+    <w:p>
+      <w:pPr>
+        <w:spacing w:after="0"/>
+        <w:rPr>
+          <w:b/>
+          <w:bCs/>
+        </w:rPr>
+      </w:pPr>
+      <w:r>
+        <w:rPr>
+          <w:b/>
+          <w:bCs/>
+        </w:rPr>
+        <w:t>Iterative Algorithm:</w:t>
+      </w:r>
+    </w:p>
+    <w:p>
+      <w:pPr>
+        <w:spacing w:after="0"/>
+      </w:pPr>
+      <w:r>
+        <w:t xml:space="preserve">public double </w:t>
+      </w:r>
+      <w:proofErr w:type="spellStart"/>
+      <w:proofErr w:type="gramStart"/>
+      <w:r>
+        <w:t>F</w:t>
+      </w:r>
+      <w:r>
+        <w:t>orecast</w:t>
+      </w:r>
+      <w:r>
+        <w:t>I</w:t>
+      </w:r>
+      <w:r>
+        <w:t>terative</w:t>
+      </w:r>
+      <w:proofErr w:type="spellEnd"/>
+      <w:r>
+        <w:t>(</w:t>
+      </w:r>
+      <w:proofErr w:type="gramEnd"/>
+      <w:r>
+        <w:t>double principle, double rate, int years) {</w:t>
+      </w:r>
+    </w:p>
+    <w:p>
+      <w:pPr>
+        <w:spacing w:after="0"/>
+      </w:pPr>
+      <w:r>
+        <w:t xml:space="preserve">    double result = </w:t>
+      </w:r>
+      <w:proofErr w:type="gramStart"/>
+      <w:r>
+        <w:t>principle;</w:t>
+      </w:r>
+      <w:proofErr w:type="gramEnd"/>
+    </w:p>
+    <w:p>
+      <w:pPr>
+        <w:spacing w:after="0"/>
+      </w:pPr>
+      <w:r>
+        <w:t xml:space="preserve">    for (int </w:t>
+      </w:r>
+      <w:proofErr w:type="spellStart"/>
+      <w:r>
+        <w:t>i</w:t>
+      </w:r>
+      <w:proofErr w:type="spellEnd"/>
+      <w:r>
+        <w:t xml:space="preserve"> = 0; </w:t>
+      </w:r>
+      <w:proofErr w:type="spellStart"/>
+      <w:r>
+        <w:t>i</w:t>
+      </w:r>
+      <w:proofErr w:type="spellEnd"/>
+      <w:r>
+        <w:t xml:space="preserve"> &lt; years; </w:t>
+      </w:r>
+      <w:proofErr w:type="spellStart"/>
+      <w:r>
+        <w:t>i</w:t>
+      </w:r>
+      <w:proofErr w:type="spellEnd"/>
+      <w:r>
+        <w:t>++) {</w:t>
+      </w:r>
+    </w:p>
+    <w:p>
+      <w:pPr>
+        <w:spacing w:after="0"/>
+      </w:pPr>
+      <w:r>
+        <w:t xml:space="preserve">        result *= (1 + rate</w:t>
+      </w:r>
+      <w:proofErr w:type="gramStart"/>
+      <w:r>
+        <w:t>);</w:t>
+      </w:r>
+      <w:proofErr w:type="gramEnd"/>
+    </w:p>
+    <w:p>
+      <w:pPr>
+        <w:spacing w:after="0"/>
+      </w:pPr>
+      <w:r>
+        <w:t xml:space="preserve">    }</w:t>
+      </w:r>
+    </w:p>
+    <w:p>
+      <w:pPr>
+        <w:spacing w:after="0"/>
+      </w:pPr>
+      <w:r>
+        <w:t xml:space="preserve">    return </w:t>
+      </w:r>
+      <w:proofErr w:type="gramStart"/>
+      <w:r>
+        <w:t>result;</w:t>
+      </w:r>
+      <w:proofErr w:type="gramEnd"/>
+    </w:p>
+    <w:p>
+      <w:pPr>
+        <w:spacing w:after="0"/>
+      </w:pPr>
+      <w:r>
+        <w:t>}</w:t>
+      </w:r>
+    </w:p>
+    <w:p>
+      <w:pPr>
+        <w:spacing w:after="0"/>
+        <w:rPr>
+          <w:b/>
+          <w:bCs/>
+        </w:rPr>
+      </w:pPr>
+      <w:r>
+        <w:rPr>
+          <w:b/>
+          <w:bCs/>
+        </w:rPr>
+        <w:t>Output:</w:t>
+      </w:r>
+    </w:p>
+    <w:p>
+      <w:pPr>
+        <w:spacing w:after="0"/>
+      </w:pPr>
+    </w:p>
+    <w:p>
+      <w:pPr>
+        <w:spacing w:after="0"/>
+      </w:pPr>
+      <w:r>
+        <w:drawing>
+          <wp:inline distT="0" distB="0" distL="0" distR="0" wp14:anchorId="727A3B20" wp14:editId="7DC8F3A1">
+            <wp:extent cx="4514850" cy="2634080"/>
+            <wp:effectExtent l="0" t="0" r="0" b="0"/>
+            <wp:docPr id="679246239" name="Picture 1"/>
+            <wp:cNvGraphicFramePr>
+              <a:graphicFrameLocks xmlns:a="http://schemas.openxmlformats.org/drawingml/2006/main" noChangeAspect="1"/>
+            </wp:cNvGraphicFramePr>
+            <a:graphic xmlns:a="http://schemas.openxmlformats.org/drawingml/2006/main">
+              <a:graphicData uri="http://schemas.openxmlformats.org/drawingml/2006/picture">
+                <pic:pic xmlns:pic="http://schemas.openxmlformats.org/drawingml/2006/picture">
+                  <pic:nvPicPr>
+                    <pic:cNvPr id="679246239" name=""/>
+                    <pic:cNvPicPr/>
+                  </pic:nvPicPr>
+                  <pic:blipFill>
+                    <a:blip r:embed="rId13"/>
+                    <a:stretch>
+                      <a:fillRect/>
+                    </a:stretch>
+                  </pic:blipFill>
+                  <pic:spPr>
+                    <a:xfrm>
+                      <a:off x="0" y="0"/>
+                      <a:ext cx="4553928" cy="2656879"/>
+                    </a:xfrm>
+                    <a:prstGeom prst="rect">
+                      <a:avLst/>
+                    </a:prstGeom>
+                  </pic:spPr>
+                </pic:pic>
+              </a:graphicData>
+            </a:graphic>
+          </wp:inline>
+        </w:drawing>
+      </w:r>
+    </w:p>
+    <w:p>
+      <w:pPr>
+        <w:rPr>
+          <w:b/>
+          <w:bCs/>
+        </w:rPr>
+      </w:pPr>
+    </w:p>
     <w:sectPr>
       <w:pgSz w:w="11906" w:h="16838"/>
       <w:pgMar w:top="1440" w:right="1440" w:bottom="1440" w:left="1440" w:header="708" w:footer="708" w:gutter="0"/>
@@ -2314,6 +3916,56 @@
 </w:document>
 </file>
 
+<file path=word/endnotes.xml><?xml version="1.0" encoding="utf-8"?>
+<w:endnotes xmlns:wpc="http://schemas.microsoft.com/office/word/2010/wordprocessingCanvas" xmlns:cx="http://schemas.microsoft.com/office/drawing/2014/chartex" xmlns:cx1="http://schemas.microsoft.com/office/drawing/2015/9/8/chartex" xmlns:cx2="http://schemas.microsoft.com/office/drawing/2015/10/21/chartex" xmlns:cx3="http://schemas.microsoft.com/office/drawing/2016/5/9/chartex" xmlns:cx4="http://schemas.microsoft.com/office/drawing/2016/5/10/chartex" xmlns:cx5="http://schemas.microsoft.com/office/drawing/2016/5/11/chartex" xmlns:cx6="http://schemas.microsoft.com/office/drawing/2016/5/12/chartex" xmlns:cx7="http://schemas.microsoft.com/office/drawing/2016/5/13/chartex" xmlns:cx8="http://schemas.microsoft.com/office/drawing/2016/5/14/chartex" xmlns:mc="http://schemas.openxmlformats.org/markup-compatibility/2006" xmlns:aink="http://schemas.microsoft.com/office/drawing/2016/ink" xmlns:am3d="http://schemas.microsoft.com/office/drawing/2017/model3d" xmlns:o="urn:schemas-microsoft-com:office:office" xmlns:oel="http://schemas.microsoft.com/office/2019/extlst" xmlns:r="http://schemas.openxmlformats.org/officeDocument/2006/relationships" xmlns:m="http://schemas.openxmlformats.org/officeDocument/2006/math" xmlns:v="urn:schemas-microsoft-com:vml" xmlns:wp14="http://schemas.microsoft.com/office/word/2010/wordprocessingDrawing" xmlns:wp="http://schemas.openxmlformats.org/drawingml/2006/wordprocessingDrawing" xmlns:w10="urn:schemas-microsoft-com:office:word" xmlns:w="http://schemas.openxmlformats.org/wordprocessingml/2006/main" xmlns:w14="http://schemas.microsoft.com/office/word/2010/wordml" xmlns:w15="http://schemas.microsoft.com/office/word/2012/wordml" xmlns:w16cex="http://schemas.microsoft.com/office/word/2018/wordml/cex" xmlns:w16cid="http://schemas.microsoft.com/office/word/2016/wordml/cid" xmlns:w16="http://schemas.microsoft.com/office/word/2018/wordml" xmlns:w16du="http://schemas.microsoft.com/office/word/2023/wordml/word16du" xmlns:w16sdtdh="http://schemas.microsoft.com/office/word/2020/wordml/sdtdatahash" xmlns:w16sdtfl="http://schemas.microsoft.com/office/word/2024/wordml/sdtformatlock" xmlns:w16se="http://schemas.microsoft.com/office/word/2015/wordml/symex" xmlns:wpg="http://schemas.microsoft.com/office/word/2010/wordprocessingGroup" xmlns:wpi="http://schemas.microsoft.com/office/word/2010/wordprocessingInk" xmlns:wne="http://schemas.microsoft.com/office/word/2006/wordml" xmlns:wps="http://schemas.microsoft.com/office/word/2010/wordprocessingShape" mc:Ignorable="w14 w15 w16se w16cid w16 w16cex w16sdtdh w16sdtfl w16du wp14">
+  <w:endnote w:type="separator" w:id="-1">
+    <w:p>
+      <w:pPr>
+        <w:spacing w:after="0" w:line="240" w:lineRule="auto"/>
+      </w:pPr>
+      <w:r>
+        <w:separator/>
+      </w:r>
+    </w:p>
+  </w:endnote>
+  <w:endnote w:type="continuationSeparator" w:id="0">
+    <w:p>
+      <w:pPr>
+        <w:spacing w:after="0" w:line="240" w:lineRule="auto"/>
+      </w:pPr>
+      <w:r>
+        <w:continuationSeparator/>
+      </w:r>
+    </w:p>
+  </w:endnote>
+</w:endnotes>
+</file>
+
+<file path=word/footnotes.xml><?xml version="1.0" encoding="utf-8"?>
+<w:footnotes xmlns:wpc="http://schemas.microsoft.com/office/word/2010/wordprocessingCanvas" xmlns:cx="http://schemas.microsoft.com/office/drawing/2014/chartex" xmlns:cx1="http://schemas.microsoft.com/office/drawing/2015/9/8/chartex" xmlns:cx2="http://schemas.microsoft.com/office/drawing/2015/10/21/chartex" xmlns:cx3="http://schemas.microsoft.com/office/drawing/2016/5/9/chartex" xmlns:cx4="http://schemas.microsoft.com/office/drawing/2016/5/10/chartex" xmlns:cx5="http://schemas.microsoft.com/office/drawing/2016/5/11/chartex" xmlns:cx6="http://schemas.microsoft.com/office/drawing/2016/5/12/chartex" xmlns:cx7="http://schemas.microsoft.com/office/drawing/2016/5/13/chartex" xmlns:cx8="http://schemas.microsoft.com/office/drawing/2016/5/14/chartex" xmlns:mc="http://schemas.openxmlformats.org/markup-compatibility/2006" xmlns:aink="http://schemas.microsoft.com/office/drawing/2016/ink" xmlns:am3d="http://schemas.microsoft.com/office/drawing/2017/model3d" xmlns:o="urn:schemas-microsoft-com:office:office" xmlns:oel="http://schemas.microsoft.com/office/2019/extlst" xmlns:r="http://schemas.openxmlformats.org/officeDocument/2006/relationships" xmlns:m="http://schemas.openxmlformats.org/officeDocument/2006/math" xmlns:v="urn:schemas-microsoft-com:vml" xmlns:wp14="http://schemas.microsoft.com/office/word/2010/wordprocessingDrawing" xmlns:wp="http://schemas.openxmlformats.org/drawingml/2006/wordprocessingDrawing" xmlns:w10="urn:schemas-microsoft-com:office:word" xmlns:w="http://schemas.openxmlformats.org/wordprocessingml/2006/main" xmlns:w14="http://schemas.microsoft.com/office/word/2010/wordml" xmlns:w15="http://schemas.microsoft.com/office/word/2012/wordml" xmlns:w16cex="http://schemas.microsoft.com/office/word/2018/wordml/cex" xmlns:w16cid="http://schemas.microsoft.com/office/word/2016/wordml/cid" xmlns:w16="http://schemas.microsoft.com/office/word/2018/wordml" xmlns:w16du="http://schemas.microsoft.com/office/word/2023/wordml/word16du" xmlns:w16sdtdh="http://schemas.microsoft.com/office/word/2020/wordml/sdtdatahash" xmlns:w16sdtfl="http://schemas.microsoft.com/office/word/2024/wordml/sdtformatlock" xmlns:w16se="http://schemas.microsoft.com/office/word/2015/wordml/symex" xmlns:wpg="http://schemas.microsoft.com/office/word/2010/wordprocessingGroup" xmlns:wpi="http://schemas.microsoft.com/office/word/2010/wordprocessingInk" xmlns:wne="http://schemas.microsoft.com/office/word/2006/wordml" xmlns:wps="http://schemas.microsoft.com/office/word/2010/wordprocessingShape" mc:Ignorable="w14 w15 w16se w16cid w16 w16cex w16sdtdh w16sdtfl w16du wp14">
+  <w:footnote w:type="separator" w:id="-1">
+    <w:p>
+      <w:pPr>
+        <w:spacing w:after="0" w:line="240" w:lineRule="auto"/>
+      </w:pPr>
+      <w:r>
+        <w:separator/>
+      </w:r>
+    </w:p>
+  </w:footnote>
+  <w:footnote w:type="continuationSeparator" w:id="0">
+    <w:p>
+      <w:pPr>
+        <w:spacing w:after="0" w:line="240" w:lineRule="auto"/>
+      </w:pPr>
+      <w:r>
+        <w:continuationSeparator/>
+      </w:r>
+    </w:p>
+  </w:footnote>
+</w:footnotes>
+</file>
+
 <file path=word/numbering.xml><?xml version="1.0" encoding="utf-8"?>
 <w:numbering xmlns:wpc="http://schemas.microsoft.com/office/word/2010/wordprocessingCanvas" xmlns:cx="http://schemas.microsoft.com/office/drawing/2014/chartex" xmlns:cx1="http://schemas.microsoft.com/office/drawing/2015/9/8/chartex" xmlns:cx2="http://schemas.microsoft.com/office/drawing/2015/10/21/chartex" xmlns:cx3="http://schemas.microsoft.com/office/drawing/2016/5/9/chartex" xmlns:cx4="http://schemas.microsoft.com/office/drawing/2016/5/10/chartex" xmlns:cx5="http://schemas.microsoft.com/office/drawing/2016/5/11/chartex" xmlns:cx6="http://schemas.microsoft.com/office/drawing/2016/5/12/chartex" xmlns:cx7="http://schemas.microsoft.com/office/drawing/2016/5/13/chartex" xmlns:cx8="http://schemas.microsoft.com/office/drawing/2016/5/14/chartex" xmlns:mc="http://schemas.openxmlformats.org/markup-compatibility/2006" xmlns:aink="http://schemas.microsoft.com/office/drawing/2016/ink" xmlns:am3d="http://schemas.microsoft.com/office/drawing/2017/model3d" xmlns:o="urn:schemas-microsoft-com:office:office" xmlns:oel="http://schemas.microsoft.com/office/2019/extlst" xmlns:r="http://schemas.openxmlformats.org/officeDocument/2006/relationships" xmlns:m="http://schemas.openxmlformats.org/officeDocument/2006/math" xmlns:v="urn:schemas-microsoft-com:vml" xmlns:wp14="http://schemas.microsoft.com/office/word/2010/wordprocessingDrawing" xmlns:wp="http://schemas.openxmlformats.org/drawingml/2006/wordprocessingDrawing" xmlns:w10="urn:schemas-microsoft-com:office:word" xmlns:w="http://schemas.openxmlformats.org/wordprocessingml/2006/main" xmlns:w14="http://schemas.microsoft.com/office/word/2010/wordml" xmlns:w15="http://schemas.microsoft.com/office/word/2012/wordml" xmlns:w16cex="http://schemas.microsoft.com/office/word/2018/wordml/cex" xmlns:w16cid="http://schemas.microsoft.com/office/word/2016/wordml/cid" xmlns:w16="http://schemas.microsoft.com/office/word/2018/wordml" xmlns:w16du="http://schemas.microsoft.com/office/word/2023/wordml/word16du" xmlns:w16sdtdh="http://schemas.microsoft.com/office/word/2020/wordml/sdtdatahash" xmlns:w16sdtfl="http://schemas.microsoft.com/office/word/2024/wordml/sdtformatlock" xmlns:w16se="http://schemas.microsoft.com/office/word/2015/wordml/symex" xmlns:wpg="http://schemas.microsoft.com/office/word/2010/wordprocessingGroup" xmlns:wpi="http://schemas.microsoft.com/office/word/2010/wordprocessingInk" xmlns:wne="http://schemas.microsoft.com/office/word/2006/wordml" xmlns:wps="http://schemas.microsoft.com/office/word/2010/wordprocessingShape" mc:Ignorable="w14 w15 w16se w16cid w16 w16cex w16sdtdh w16sdtfl w16du wp14">
   <w:abstractNum w:abstractNumId="0" w15:restartNumberingAfterBreak="0">
@@ -2673,6 +4325,119 @@
     </w:lvl>
   </w:abstractNum>
   <w:abstractNum w:abstractNumId="4" w15:restartNumberingAfterBreak="0">
+    <w:nsid w:val="21CC3EB5"/>
+    <w:multiLevelType w:val="hybridMultilevel"/>
+    <w:tmpl w:val="D0722CE2"/>
+    <w:lvl w:ilvl="0" w:tplc="40090001">
+      <w:start w:val="1"/>
+      <w:numFmt w:val="bullet"/>
+      <w:lvlText w:val=""/>
+      <w:lvlJc w:val="left"/>
+      <w:pPr>
+        <w:ind w:left="720" w:hanging="360"/>
+      </w:pPr>
+      <w:rPr>
+        <w:rFonts w:ascii="Symbol" w:hAnsi="Symbol" w:hint="default"/>
+      </w:rPr>
+    </w:lvl>
+    <w:lvl w:ilvl="1" w:tplc="40090003" w:tentative="1">
+      <w:start w:val="1"/>
+      <w:numFmt w:val="bullet"/>
+      <w:lvlText w:val="o"/>
+      <w:lvlJc w:val="left"/>
+      <w:pPr>
+        <w:ind w:left="1440" w:hanging="360"/>
+      </w:pPr>
+      <w:rPr>
+        <w:rFonts w:ascii="Courier New" w:hAnsi="Courier New" w:cs="Courier New" w:hint="default"/>
+      </w:rPr>
+    </w:lvl>
+    <w:lvl w:ilvl="2" w:tplc="40090005" w:tentative="1">
+      <w:start w:val="1"/>
+      <w:numFmt w:val="bullet"/>
+      <w:lvlText w:val=""/>
+      <w:lvlJc w:val="left"/>
+      <w:pPr>
+        <w:ind w:left="2160" w:hanging="360"/>
+      </w:pPr>
+      <w:rPr>
+        <w:rFonts w:ascii="Wingdings" w:hAnsi="Wingdings" w:hint="default"/>
+      </w:rPr>
+    </w:lvl>
+    <w:lvl w:ilvl="3" w:tplc="40090001">
+      <w:start w:val="1"/>
+      <w:numFmt w:val="bullet"/>
+      <w:lvlText w:val=""/>
+      <w:lvlJc w:val="left"/>
+      <w:pPr>
+        <w:ind w:left="2880" w:hanging="360"/>
+      </w:pPr>
+      <w:rPr>
+        <w:rFonts w:ascii="Symbol" w:hAnsi="Symbol" w:hint="default"/>
+      </w:rPr>
+    </w:lvl>
+    <w:lvl w:ilvl="4" w:tplc="40090003" w:tentative="1">
+      <w:start w:val="1"/>
+      <w:numFmt w:val="bullet"/>
+      <w:lvlText w:val="o"/>
+      <w:lvlJc w:val="left"/>
+      <w:pPr>
+        <w:ind w:left="3600" w:hanging="360"/>
+      </w:pPr>
+      <w:rPr>
+        <w:rFonts w:ascii="Courier New" w:hAnsi="Courier New" w:cs="Courier New" w:hint="default"/>
+      </w:rPr>
+    </w:lvl>
+    <w:lvl w:ilvl="5" w:tplc="40090005" w:tentative="1">
+      <w:start w:val="1"/>
+      <w:numFmt w:val="bullet"/>
+      <w:lvlText w:val=""/>
+      <w:lvlJc w:val="left"/>
+      <w:pPr>
+        <w:ind w:left="4320" w:hanging="360"/>
+      </w:pPr>
+      <w:rPr>
+        <w:rFonts w:ascii="Wingdings" w:hAnsi="Wingdings" w:hint="default"/>
+      </w:rPr>
+    </w:lvl>
+    <w:lvl w:ilvl="6" w:tplc="40090001" w:tentative="1">
+      <w:start w:val="1"/>
+      <w:numFmt w:val="bullet"/>
+      <w:lvlText w:val=""/>
+      <w:lvlJc w:val="left"/>
+      <w:pPr>
+        <w:ind w:left="5040" w:hanging="360"/>
+      </w:pPr>
+      <w:rPr>
+        <w:rFonts w:ascii="Symbol" w:hAnsi="Symbol" w:hint="default"/>
+      </w:rPr>
+    </w:lvl>
+    <w:lvl w:ilvl="7" w:tplc="40090003" w:tentative="1">
+      <w:start w:val="1"/>
+      <w:numFmt w:val="bullet"/>
+      <w:lvlText w:val="o"/>
+      <w:lvlJc w:val="left"/>
+      <w:pPr>
+        <w:ind w:left="5760" w:hanging="360"/>
+      </w:pPr>
+      <w:rPr>
+        <w:rFonts w:ascii="Courier New" w:hAnsi="Courier New" w:cs="Courier New" w:hint="default"/>
+      </w:rPr>
+    </w:lvl>
+    <w:lvl w:ilvl="8" w:tplc="40090005" w:tentative="1">
+      <w:start w:val="1"/>
+      <w:numFmt w:val="bullet"/>
+      <w:lvlText w:val=""/>
+      <w:lvlJc w:val="left"/>
+      <w:pPr>
+        <w:ind w:left="6480" w:hanging="360"/>
+      </w:pPr>
+      <w:rPr>
+        <w:rFonts w:ascii="Wingdings" w:hAnsi="Wingdings" w:hint="default"/>
+      </w:rPr>
+    </w:lvl>
+  </w:abstractNum>
+  <w:abstractNum w:abstractNumId="5" w15:restartNumberingAfterBreak="0">
     <w:nsid w:val="250B47F9"/>
     <w:multiLevelType w:val="hybridMultilevel"/>
     <w:tmpl w:val="2AC2C2CA"/>
@@ -2761,7 +4526,7 @@
       </w:pPr>
     </w:lvl>
   </w:abstractNum>
-  <w:abstractNum w:abstractNumId="5" w15:restartNumberingAfterBreak="0">
+  <w:abstractNum w:abstractNumId="6" w15:restartNumberingAfterBreak="0">
     <w:nsid w:val="2E2207A3"/>
     <w:multiLevelType w:val="hybridMultilevel"/>
     <w:tmpl w:val="EA34516A"/>
@@ -2850,7 +4615,7 @@
       </w:pPr>
     </w:lvl>
   </w:abstractNum>
-  <w:abstractNum w:abstractNumId="6" w15:restartNumberingAfterBreak="0">
+  <w:abstractNum w:abstractNumId="7" w15:restartNumberingAfterBreak="0">
     <w:nsid w:val="35956188"/>
     <w:multiLevelType w:val="hybridMultilevel"/>
     <w:tmpl w:val="B18CDB52"/>
@@ -2939,7 +4704,7 @@
       </w:pPr>
     </w:lvl>
   </w:abstractNum>
-  <w:abstractNum w:abstractNumId="7" w15:restartNumberingAfterBreak="0">
+  <w:abstractNum w:abstractNumId="8" w15:restartNumberingAfterBreak="0">
     <w:nsid w:val="4BED15BD"/>
     <w:multiLevelType w:val="hybridMultilevel"/>
     <w:tmpl w:val="0C2AE44A"/>
@@ -3028,7 +4793,7 @@
       </w:pPr>
     </w:lvl>
   </w:abstractNum>
-  <w:abstractNum w:abstractNumId="8" w15:restartNumberingAfterBreak="0">
+  <w:abstractNum w:abstractNumId="9" w15:restartNumberingAfterBreak="0">
     <w:nsid w:val="4C3F646C"/>
     <w:multiLevelType w:val="hybridMultilevel"/>
     <w:tmpl w:val="822C675A"/>
@@ -3117,7 +4882,7 @@
       </w:pPr>
     </w:lvl>
   </w:abstractNum>
-  <w:abstractNum w:abstractNumId="9" w15:restartNumberingAfterBreak="0">
+  <w:abstractNum w:abstractNumId="10" w15:restartNumberingAfterBreak="0">
     <w:nsid w:val="4F374625"/>
     <w:multiLevelType w:val="hybridMultilevel"/>
     <w:tmpl w:val="55A881DC"/>
@@ -3206,7 +4971,7 @@
       </w:pPr>
     </w:lvl>
   </w:abstractNum>
-  <w:abstractNum w:abstractNumId="10" w15:restartNumberingAfterBreak="0">
+  <w:abstractNum w:abstractNumId="11" w15:restartNumberingAfterBreak="0">
     <w:nsid w:val="57454936"/>
     <w:multiLevelType w:val="hybridMultilevel"/>
     <w:tmpl w:val="E9BECA6A"/>
@@ -3295,7 +5060,7 @@
       </w:pPr>
     </w:lvl>
   </w:abstractNum>
-  <w:abstractNum w:abstractNumId="11" w15:restartNumberingAfterBreak="0">
+  <w:abstractNum w:abstractNumId="12" w15:restartNumberingAfterBreak="0">
     <w:nsid w:val="64607247"/>
     <w:multiLevelType w:val="multilevel"/>
     <w:tmpl w:val="CD503374"/>
@@ -3412,20 +5177,109 @@
       </w:pPr>
     </w:lvl>
   </w:abstractNum>
+  <w:abstractNum w:abstractNumId="13" w15:restartNumberingAfterBreak="0">
+    <w:nsid w:val="76B60876"/>
+    <w:multiLevelType w:val="hybridMultilevel"/>
+    <w:tmpl w:val="FC0C0B18"/>
+    <w:lvl w:ilvl="0" w:tplc="4009000F">
+      <w:start w:val="1"/>
+      <w:numFmt w:val="decimal"/>
+      <w:lvlText w:val="%1."/>
+      <w:lvlJc w:val="left"/>
+      <w:pPr>
+        <w:ind w:left="720" w:hanging="360"/>
+      </w:pPr>
+      <w:rPr>
+        <w:rFonts w:hint="default"/>
+      </w:rPr>
+    </w:lvl>
+    <w:lvl w:ilvl="1" w:tplc="40090019" w:tentative="1">
+      <w:start w:val="1"/>
+      <w:numFmt w:val="lowerLetter"/>
+      <w:lvlText w:val="%2."/>
+      <w:lvlJc w:val="left"/>
+      <w:pPr>
+        <w:ind w:left="1440" w:hanging="360"/>
+      </w:pPr>
+    </w:lvl>
+    <w:lvl w:ilvl="2" w:tplc="4009001B" w:tentative="1">
+      <w:start w:val="1"/>
+      <w:numFmt w:val="lowerRoman"/>
+      <w:lvlText w:val="%3."/>
+      <w:lvlJc w:val="right"/>
+      <w:pPr>
+        <w:ind w:left="2160" w:hanging="180"/>
+      </w:pPr>
+    </w:lvl>
+    <w:lvl w:ilvl="3" w:tplc="4009000F" w:tentative="1">
+      <w:start w:val="1"/>
+      <w:numFmt w:val="decimal"/>
+      <w:lvlText w:val="%4."/>
+      <w:lvlJc w:val="left"/>
+      <w:pPr>
+        <w:ind w:left="2880" w:hanging="360"/>
+      </w:pPr>
+    </w:lvl>
+    <w:lvl w:ilvl="4" w:tplc="40090019" w:tentative="1">
+      <w:start w:val="1"/>
+      <w:numFmt w:val="lowerLetter"/>
+      <w:lvlText w:val="%5."/>
+      <w:lvlJc w:val="left"/>
+      <w:pPr>
+        <w:ind w:left="3600" w:hanging="360"/>
+      </w:pPr>
+    </w:lvl>
+    <w:lvl w:ilvl="5" w:tplc="4009001B" w:tentative="1">
+      <w:start w:val="1"/>
+      <w:numFmt w:val="lowerRoman"/>
+      <w:lvlText w:val="%6."/>
+      <w:lvlJc w:val="right"/>
+      <w:pPr>
+        <w:ind w:left="4320" w:hanging="180"/>
+      </w:pPr>
+    </w:lvl>
+    <w:lvl w:ilvl="6" w:tplc="4009000F" w:tentative="1">
+      <w:start w:val="1"/>
+      <w:numFmt w:val="decimal"/>
+      <w:lvlText w:val="%7."/>
+      <w:lvlJc w:val="left"/>
+      <w:pPr>
+        <w:ind w:left="5040" w:hanging="360"/>
+      </w:pPr>
+    </w:lvl>
+    <w:lvl w:ilvl="7" w:tplc="40090019" w:tentative="1">
+      <w:start w:val="1"/>
+      <w:numFmt w:val="lowerLetter"/>
+      <w:lvlText w:val="%8."/>
+      <w:lvlJc w:val="left"/>
+      <w:pPr>
+        <w:ind w:left="5760" w:hanging="360"/>
+      </w:pPr>
+    </w:lvl>
+    <w:lvl w:ilvl="8" w:tplc="4009001B" w:tentative="1">
+      <w:start w:val="1"/>
+      <w:numFmt w:val="lowerRoman"/>
+      <w:lvlText w:val="%9."/>
+      <w:lvlJc w:val="right"/>
+      <w:pPr>
+        <w:ind w:left="6480" w:hanging="180"/>
+      </w:pPr>
+    </w:lvl>
+  </w:abstractNum>
   <w:num w:numId="1" w16cid:durableId="906181759">
-    <w:abstractNumId w:val="7"/>
+    <w:abstractNumId w:val="8"/>
   </w:num>
   <w:num w:numId="2" w16cid:durableId="915045013">
     <w:abstractNumId w:val="1"/>
   </w:num>
   <w:num w:numId="3" w16cid:durableId="678506679">
-    <w:abstractNumId w:val="9"/>
+    <w:abstractNumId w:val="10"/>
   </w:num>
   <w:num w:numId="4" w16cid:durableId="1001539981">
-    <w:abstractNumId w:val="10"/>
+    <w:abstractNumId w:val="11"/>
   </w:num>
   <w:num w:numId="5" w16cid:durableId="2114014625">
-    <w:abstractNumId w:val="6"/>
+    <w:abstractNumId w:val="7"/>
   </w:num>
   <w:num w:numId="6" w16cid:durableId="2004234312">
     <w:abstractNumId w:val="3"/>
@@ -3434,19 +5288,19 @@
     <w:abstractNumId w:val="2"/>
   </w:num>
   <w:num w:numId="8" w16cid:durableId="669870683">
-    <w:abstractNumId w:val="5"/>
+    <w:abstractNumId w:val="6"/>
   </w:num>
   <w:num w:numId="9" w16cid:durableId="1186754488">
     <w:abstractNumId w:val="0"/>
   </w:num>
   <w:num w:numId="10" w16cid:durableId="591741779">
-    <w:abstractNumId w:val="4"/>
+    <w:abstractNumId w:val="5"/>
   </w:num>
   <w:num w:numId="11" w16cid:durableId="282536517">
-    <w:abstractNumId w:val="8"/>
+    <w:abstractNumId w:val="9"/>
   </w:num>
   <w:num w:numId="12" w16cid:durableId="740950399">
-    <w:abstractNumId w:val="11"/>
+    <w:abstractNumId w:val="12"/>
     <w:lvlOverride w:ilvl="0">
       <w:startOverride w:val="1"/>
     </w:lvlOverride>
@@ -3472,6 +5326,12 @@
     <w:lvlOverride w:ilvl="8">
       <w:startOverride w:val="1"/>
     </w:lvlOverride>
+  </w:num>
+  <w:num w:numId="13" w16cid:durableId="152837394">
+    <w:abstractNumId w:val="13"/>
+  </w:num>
+  <w:num w:numId="14" w16cid:durableId="494732108">
+    <w:abstractNumId w:val="4"/>
   </w:num>
 </w:numbering>
 </file>
@@ -4390,6 +6250,50 @@
       <w:spacing w:val="5"/>
     </w:rPr>
   </w:style>
+  <w:style w:type="paragraph" w:styleId="Header">
+    <w:name w:val="header"/>
+    <w:basedOn w:val="Normal"/>
+    <w:link w:val="HeaderChar"/>
+    <w:uiPriority w:val="99"/>
+    <w:unhideWhenUsed/>
+    <w:rsid w:val="001E402B"/>
+    <w:pPr>
+      <w:tabs>
+        <w:tab w:val="center" w:pos="4513"/>
+        <w:tab w:val="right" w:pos="9026"/>
+      </w:tabs>
+      <w:spacing w:after="0" w:line="240" w:lineRule="auto"/>
+    </w:pPr>
+  </w:style>
+  <w:style w:type="character" w:customStyle="1" w:styleId="HeaderChar">
+    <w:name w:val="Header Char"/>
+    <w:basedOn w:val="DefaultParagraphFont"/>
+    <w:link w:val="Header"/>
+    <w:uiPriority w:val="99"/>
+    <w:rsid w:val="001E402B"/>
+  </w:style>
+  <w:style w:type="paragraph" w:styleId="Footer">
+    <w:name w:val="footer"/>
+    <w:basedOn w:val="Normal"/>
+    <w:link w:val="FooterChar"/>
+    <w:uiPriority w:val="99"/>
+    <w:unhideWhenUsed/>
+    <w:rsid w:val="001E402B"/>
+    <w:pPr>
+      <w:tabs>
+        <w:tab w:val="center" w:pos="4513"/>
+        <w:tab w:val="right" w:pos="9026"/>
+      </w:tabs>
+      <w:spacing w:after="0" w:line="240" w:lineRule="auto"/>
+    </w:pPr>
+  </w:style>
+  <w:style w:type="character" w:customStyle="1" w:styleId="FooterChar">
+    <w:name w:val="Footer Char"/>
+    <w:basedOn w:val="DefaultParagraphFont"/>
+    <w:link w:val="Footer"/>
+    <w:uiPriority w:val="99"/>
+    <w:rsid w:val="001E402B"/>
+  </w:style>
 </w:styles>
 </file>
 

</xml_diff>